<commit_message>
Added erode, dilate, scale/crop can use fractions (0-1), fixed video start point, updated manual, larger window
</commit_message>
<xml_diff>
--- a/BioImageOperation manual.docx
+++ b/BioImageOperation manual.docx
@@ -131,19 +131,7 @@
         <w:rPr>
           <w:rFonts w:ascii="Arial" w:hAnsi="Arial" w:cs="Arial"/>
         </w:rPr>
-        <w:t xml:space="preserve">The solution balancing both the need for research purposes and flexibility required for this, and desired ease of use is realised in a </w:t>
-      </w:r>
-      <w:r>
-        <w:rPr>
-          <w:rFonts w:ascii="Arial" w:hAnsi="Arial" w:cs="Arial"/>
-        </w:rPr>
-        <w:t>script-based</w:t>
-      </w:r>
-      <w:r>
-        <w:rPr>
-          <w:rFonts w:ascii="Arial" w:hAnsi="Arial" w:cs="Arial"/>
-        </w:rPr>
-        <w:t xml:space="preserve"> user interface.</w:t>
+        <w:t>The solution balancing both the need for research purposes and flexibility required for this, and desired ease of use is realised in a script-based user interface.</w:t>
       </w:r>
       <w:r>
         <w:rPr>
@@ -155,19 +143,7 @@
         <w:rPr>
           <w:rFonts w:ascii="Arial" w:hAnsi="Arial" w:cs="Arial"/>
         </w:rPr>
-        <w:t xml:space="preserve">The tool uses the widely used OpenCV for many of </w:t>
-      </w:r>
-      <w:r>
-        <w:rPr>
-          <w:rFonts w:ascii="Arial" w:hAnsi="Arial" w:cs="Arial"/>
-        </w:rPr>
-        <w:t>its</w:t>
-      </w:r>
-      <w:r>
-        <w:rPr>
-          <w:rFonts w:ascii="Arial" w:hAnsi="Arial" w:cs="Arial"/>
-        </w:rPr>
-        <w:t xml:space="preserve"> image operations, with an efficient tracking algorithm allowing real time processing.</w:t>
+        <w:t>The tool uses the widely used OpenCV for many of its image operations, with an efficient tracking algorithm allowing real time processing.</w:t>
       </w:r>
     </w:p>
     <w:p>
@@ -270,7 +246,31 @@
         <w:rPr>
           <w:rFonts w:ascii="Arial" w:hAnsi="Arial" w:cs="Arial"/>
         </w:rPr>
-        <w:t>OS: Windows 64-bit (coming soon: MacOS, Linux, Pi)</w:t>
+        <w:t>OS: Windows 64-bit (</w:t>
+      </w:r>
+      <w:r>
+        <w:rPr>
+          <w:rFonts w:ascii="Arial" w:hAnsi="Arial" w:cs="Arial"/>
+        </w:rPr>
+        <w:t>possible to compile for</w:t>
+      </w:r>
+      <w:r>
+        <w:rPr>
+          <w:rFonts w:ascii="Arial" w:hAnsi="Arial" w:cs="Arial"/>
+        </w:rPr>
+        <w:t xml:space="preserve"> MacOS, Linux, </w:t>
+      </w:r>
+      <w:r>
+        <w:rPr>
+          <w:rFonts w:ascii="Arial" w:hAnsi="Arial" w:cs="Arial"/>
+        </w:rPr>
+        <w:t xml:space="preserve">Raspberry </w:t>
+      </w:r>
+      <w:r>
+        <w:rPr>
+          <w:rFonts w:ascii="Arial" w:hAnsi="Arial" w:cs="Arial"/>
+        </w:rPr>
+        <w:t>Pi)</w:t>
       </w:r>
     </w:p>
     <w:p>
@@ -403,26 +403,28 @@
           <w:i/>
           <w:iCs/>
         </w:rPr>
-        <w:t>Quick use</w:t>
-      </w:r>
-    </w:p>
-    <w:p>
-      <w:pPr>
-        <w:rPr>
-          <w:rFonts w:ascii="Arial" w:hAnsi="Arial" w:cs="Arial"/>
-        </w:rPr>
-      </w:pPr>
-      <w:r>
-        <w:rPr>
-          <w:rFonts w:ascii="Arial" w:hAnsi="Arial" w:cs="Arial"/>
-        </w:rPr>
-        <w:t>BIO is operated using a scripting interface</w:t>
-      </w:r>
-      <w:r>
-        <w:rPr>
-          <w:rFonts w:ascii="Arial" w:hAnsi="Arial" w:cs="Arial"/>
-        </w:rPr>
-        <w:t>. Script files can be loaded and saved in the user interface.</w:t>
+        <w:t xml:space="preserve">Quick </w:t>
+      </w:r>
+      <w:r>
+        <w:rPr>
+          <w:rFonts w:ascii="Arial" w:hAnsi="Arial" w:cs="Arial"/>
+          <w:i/>
+          <w:iCs/>
+        </w:rPr>
+        <w:t>start</w:t>
+      </w:r>
+    </w:p>
+    <w:p>
+      <w:pPr>
+        <w:rPr>
+          <w:rFonts w:ascii="Arial" w:hAnsi="Arial" w:cs="Arial"/>
+        </w:rPr>
+      </w:pPr>
+      <w:r>
+        <w:rPr>
+          <w:rFonts w:ascii="Arial" w:hAnsi="Arial" w:cs="Arial"/>
+        </w:rPr>
+        <w:t>BIO is operated using a scripting interface. Script files can be loaded and saved in the user interface.</w:t>
       </w:r>
     </w:p>
     <w:p>
@@ -447,13 +449,7 @@
         <w:rPr>
           <w:rFonts w:ascii="Arial" w:hAnsi="Arial" w:cs="Arial"/>
         </w:rPr>
-        <w:t>BioImageOperation</w:t>
-      </w:r>
-      <w:r>
-        <w:rPr>
-          <w:rFonts w:ascii="Arial" w:hAnsi="Arial" w:cs="Arial"/>
-        </w:rPr>
-        <w:t xml:space="preserve"> /path/to/script.bioscript</w:t>
+        <w:t>BioImageOperation /path/to/script.bioscript</w:t>
       </w:r>
     </w:p>
     <w:p>
@@ -478,13 +474,7 @@
         <w:rPr>
           <w:rFonts w:ascii="Arial" w:hAnsi="Arial" w:cs="Arial"/>
         </w:rPr>
-        <w:t xml:space="preserve"> for </w:t>
-      </w:r>
-      <w:r>
-        <w:rPr>
-          <w:rFonts w:ascii="Arial" w:hAnsi="Arial" w:cs="Arial"/>
-        </w:rPr>
-        <w:t>links to example scripts.</w:t>
+        <w:t xml:space="preserve"> for links to example scripts.</w:t>
       </w:r>
     </w:p>
     <w:p>
@@ -538,14 +528,12 @@
           <w:rFonts w:ascii="Arial" w:hAnsi="Arial" w:cs="Arial"/>
         </w:rPr>
       </w:pPr>
-      <w:proofErr w:type="spellStart"/>
       <w:r>
         <w:rPr>
           <w:rFonts w:ascii="Arial" w:hAnsi="Arial" w:cs="Arial"/>
         </w:rPr>
         <w:t>CreateImage</w:t>
       </w:r>
-      <w:proofErr w:type="spellEnd"/>
       <w:r>
         <w:rPr>
           <w:rFonts w:ascii="Arial" w:hAnsi="Arial" w:cs="Arial"/>
@@ -577,14 +565,12 @@
           <w:rFonts w:ascii="Arial" w:hAnsi="Arial" w:cs="Arial"/>
         </w:rPr>
       </w:pPr>
-      <w:proofErr w:type="spellStart"/>
       <w:r>
         <w:rPr>
           <w:rFonts w:ascii="Arial" w:hAnsi="Arial" w:cs="Arial"/>
         </w:rPr>
         <w:t>OpenImage</w:t>
       </w:r>
-      <w:proofErr w:type="spellEnd"/>
       <w:r>
         <w:rPr>
           <w:rFonts w:ascii="Arial" w:hAnsi="Arial" w:cs="Arial"/>
@@ -614,21 +600,7 @@
         <w:rPr>
           <w:rFonts w:ascii="Arial" w:hAnsi="Arial" w:cs="Arial"/>
         </w:rPr>
-        <w:t xml:space="preserve"> single or series of images (any </w:t>
-      </w:r>
-      <w:proofErr w:type="spellStart"/>
-      <w:r>
-        <w:rPr>
-          <w:rFonts w:ascii="Arial" w:hAnsi="Arial" w:cs="Arial"/>
-        </w:rPr>
-        <w:t>ffmpeg</w:t>
-      </w:r>
-      <w:proofErr w:type="spellEnd"/>
-      <w:r>
-        <w:rPr>
-          <w:rFonts w:ascii="Arial" w:hAnsi="Arial" w:cs="Arial"/>
-        </w:rPr>
-        <w:t xml:space="preserve"> format)</w:t>
+        <w:t xml:space="preserve"> single or series of images (any ffmpeg format)</w:t>
       </w:r>
     </w:p>
     <w:p>
@@ -642,14 +614,12 @@
           <w:rFonts w:ascii="Arial" w:hAnsi="Arial" w:cs="Arial"/>
         </w:rPr>
       </w:pPr>
-      <w:proofErr w:type="spellStart"/>
       <w:r>
         <w:rPr>
           <w:rFonts w:ascii="Arial" w:hAnsi="Arial" w:cs="Arial"/>
         </w:rPr>
         <w:t>OpenVideo</w:t>
       </w:r>
-      <w:proofErr w:type="spellEnd"/>
       <w:r>
         <w:rPr>
           <w:rFonts w:ascii="Arial" w:hAnsi="Arial" w:cs="Arial"/>
@@ -679,21 +649,7 @@
         <w:rPr>
           <w:rFonts w:ascii="Arial" w:hAnsi="Arial" w:cs="Arial"/>
         </w:rPr>
-        <w:t xml:space="preserve">(any </w:t>
-      </w:r>
-      <w:proofErr w:type="spellStart"/>
-      <w:r>
-        <w:rPr>
-          <w:rFonts w:ascii="Arial" w:hAnsi="Arial" w:cs="Arial"/>
-        </w:rPr>
-        <w:t>ffmpeg</w:t>
-      </w:r>
-      <w:proofErr w:type="spellEnd"/>
-      <w:r>
-        <w:rPr>
-          <w:rFonts w:ascii="Arial" w:hAnsi="Arial" w:cs="Arial"/>
-        </w:rPr>
-        <w:t xml:space="preserve"> video format)</w:t>
+        <w:t>(any ffmpeg video format)</w:t>
       </w:r>
     </w:p>
     <w:p>
@@ -707,14 +663,12 @@
           <w:rFonts w:ascii="Arial" w:hAnsi="Arial" w:cs="Arial"/>
         </w:rPr>
       </w:pPr>
-      <w:proofErr w:type="spellStart"/>
       <w:r>
         <w:rPr>
           <w:rFonts w:ascii="Arial" w:hAnsi="Arial" w:cs="Arial"/>
         </w:rPr>
         <w:t>OpenCapture</w:t>
       </w:r>
-      <w:proofErr w:type="spellEnd"/>
       <w:r>
         <w:rPr>
           <w:rFonts w:ascii="Arial" w:hAnsi="Arial" w:cs="Arial"/>
@@ -757,35 +711,7 @@
         <w:rPr>
           <w:rFonts w:ascii="Arial" w:hAnsi="Arial" w:cs="Arial"/>
         </w:rPr>
-        <w:t xml:space="preserve">Series of images or videos should be labelled with a numeric format, wild-card pattern can be used (i.e. </w:t>
-      </w:r>
-      <w:proofErr w:type="spellStart"/>
-      <w:r>
-        <w:rPr>
-          <w:rFonts w:ascii="Arial" w:hAnsi="Arial" w:cs="Arial"/>
-        </w:rPr>
-        <w:t>OpenImage</w:t>
-      </w:r>
-      <w:proofErr w:type="spellEnd"/>
-      <w:r>
-        <w:rPr>
-          <w:rFonts w:ascii="Arial" w:hAnsi="Arial" w:cs="Arial"/>
-        </w:rPr>
-        <w:t>(“image*.</w:t>
-      </w:r>
-      <w:proofErr w:type="spellStart"/>
-      <w:r>
-        <w:rPr>
-          <w:rFonts w:ascii="Arial" w:hAnsi="Arial" w:cs="Arial"/>
-        </w:rPr>
-        <w:t>tif</w:t>
-      </w:r>
-      <w:proofErr w:type="spellEnd"/>
-      <w:r>
-        <w:rPr>
-          <w:rFonts w:ascii="Arial" w:hAnsi="Arial" w:cs="Arial"/>
-        </w:rPr>
-        <w:t>”)</w:t>
+        <w:t>Series of images or videos should be labelled with a numeric format, wild-card pattern can be used (i.e. OpenImage(“image*.tif”)</w:t>
       </w:r>
       <w:r>
         <w:rPr>
@@ -830,19 +756,11 @@
         </w:rPr>
         <w:t xml:space="preserve">Operations have an optional assignment e.g.: a = </w:t>
       </w:r>
-      <w:proofErr w:type="gramStart"/>
-      <w:r>
-        <w:rPr>
-          <w:rFonts w:ascii="Arial" w:hAnsi="Arial" w:cs="Arial"/>
-        </w:rPr>
-        <w:t>Grayscale(</w:t>
-      </w:r>
-      <w:proofErr w:type="gramEnd"/>
-      <w:r>
-        <w:rPr>
-          <w:rFonts w:ascii="Arial" w:hAnsi="Arial" w:cs="Arial"/>
-        </w:rPr>
-        <w:t>)</w:t>
+      <w:r>
+        <w:rPr>
+          <w:rFonts w:ascii="Arial" w:hAnsi="Arial" w:cs="Arial"/>
+        </w:rPr>
+        <w:t>Grayscale()</w:t>
       </w:r>
     </w:p>
     <w:p>
@@ -974,23 +892,7 @@
         <w:rPr>
           <w:rFonts w:ascii="Arial" w:hAnsi="Arial" w:cs="Arial"/>
         </w:rPr>
-        <w:t>Preceding an operation with a number (</w:t>
-      </w:r>
-      <w:proofErr w:type="spellStart"/>
-      <w:proofErr w:type="gramStart"/>
-      <w:r>
-        <w:rPr>
-          <w:rFonts w:ascii="Arial" w:hAnsi="Arial" w:cs="Arial"/>
-        </w:rPr>
-        <w:t>x:Operation</w:t>
-      </w:r>
-      <w:proofErr w:type="spellEnd"/>
-      <w:proofErr w:type="gramEnd"/>
-      <w:r>
-        <w:rPr>
-          <w:rFonts w:ascii="Arial" w:hAnsi="Arial" w:cs="Arial"/>
-        </w:rPr>
-        <w:t>()) will only execute the operation once every x images</w:t>
+        <w:t>Preceding an operation with a number (x:Operation()) will only execute the operation once every x images</w:t>
       </w:r>
     </w:p>
     <w:p>
@@ -1032,67 +934,27 @@
         <w:rPr>
           <w:rFonts w:ascii="Arial" w:hAnsi="Arial" w:cs="Arial"/>
         </w:rPr>
-        <w:t xml:space="preserve"> (</w:t>
-      </w:r>
-      <w:proofErr w:type="spellStart"/>
-      <w:r>
-        <w:rPr>
-          <w:rFonts w:ascii="Arial" w:hAnsi="Arial" w:cs="Arial"/>
-        </w:rPr>
-        <w:t>x</w:t>
-      </w:r>
-      <w:r>
-        <w:rPr>
-          <w:rFonts w:ascii="Arial" w:hAnsi="Arial" w:cs="Arial"/>
-        </w:rPr>
-        <w:t>-</w:t>
-      </w:r>
-      <w:proofErr w:type="gramStart"/>
-      <w:r>
-        <w:rPr>
-          <w:rFonts w:ascii="Arial" w:hAnsi="Arial" w:cs="Arial"/>
-        </w:rPr>
-        <w:t>y</w:t>
-      </w:r>
-      <w:r>
-        <w:rPr>
-          <w:rFonts w:ascii="Arial" w:hAnsi="Arial" w:cs="Arial"/>
-        </w:rPr>
-        <w:t>:Operation</w:t>
-      </w:r>
-      <w:proofErr w:type="spellEnd"/>
-      <w:proofErr w:type="gramEnd"/>
-      <w:r>
-        <w:rPr>
-          <w:rFonts w:ascii="Arial" w:hAnsi="Arial" w:cs="Arial"/>
-        </w:rPr>
-        <w:t>()) will only execute the operation once every x images</w:t>
-      </w:r>
-      <w:r>
-        <w:rPr>
-          <w:rFonts w:ascii="Arial" w:hAnsi="Arial" w:cs="Arial"/>
-        </w:rPr>
-        <w:t>, on offset y</w:t>
-      </w:r>
-    </w:p>
-    <w:p>
-      <w:pPr>
-        <w:rPr>
-          <w:rFonts w:ascii="Arial" w:hAnsi="Arial" w:cs="Arial"/>
-        </w:rPr>
-      </w:pPr>
-    </w:p>
-    <w:p>
-      <w:pPr>
-        <w:rPr>
-          <w:rFonts w:ascii="Arial" w:hAnsi="Arial" w:cs="Arial"/>
-        </w:rPr>
-      </w:pPr>
-      <w:r>
-        <w:rPr>
-          <w:rFonts w:ascii="Arial" w:hAnsi="Arial" w:cs="Arial"/>
-        </w:rPr>
-        <w:t>E</w:t>
+        <w:t xml:space="preserve"> (x-y:Operation()) will only execute the operation once every x images, on offset y</w:t>
+      </w:r>
+    </w:p>
+    <w:p>
+      <w:pPr>
+        <w:rPr>
+          <w:rFonts w:ascii="Arial" w:hAnsi="Arial" w:cs="Arial"/>
+        </w:rPr>
+      </w:pPr>
+    </w:p>
+    <w:p>
+      <w:pPr>
+        <w:rPr>
+          <w:rFonts w:ascii="Arial" w:hAnsi="Arial" w:cs="Arial"/>
+        </w:rPr>
+      </w:pPr>
+      <w:r>
+        <w:rPr>
+          <w:rFonts w:ascii="Arial" w:hAnsi="Arial" w:cs="Arial"/>
+        </w:rPr>
+        <w:t>Simple e</w:t>
       </w:r>
       <w:r>
         <w:rPr>
@@ -1115,1081 +977,1481 @@
     </w:p>
     <w:p>
       <w:pPr>
-        <w:pStyle w:val="NormalWeb"/>
-        <w:shd w:val="clear" w:color="auto" w:fill="FFFFFF"/>
-        <w:spacing w:before="0" w:beforeAutospacing="0" w:after="0" w:afterAutospacing="0"/>
-        <w:rPr>
-          <w:rFonts w:ascii="Arial" w:hAnsi="Arial" w:cs="Arial"/>
-          <w:sz w:val="22"/>
-          <w:szCs w:val="22"/>
-        </w:rPr>
-      </w:pPr>
-      <w:proofErr w:type="spellStart"/>
-      <w:r>
-        <w:rPr>
-          <w:rFonts w:ascii="Consolas" w:hAnsi="Consolas" w:cs="Courier New"/>
-          <w:color w:val="0070C0"/>
+        <w:tabs>
+          <w:tab w:val="left" w:pos="916"/>
+          <w:tab w:val="left" w:pos="1832"/>
+          <w:tab w:val="left" w:pos="2748"/>
+          <w:tab w:val="left" w:pos="3664"/>
+          <w:tab w:val="left" w:pos="4580"/>
+          <w:tab w:val="left" w:pos="5496"/>
+          <w:tab w:val="left" w:pos="6412"/>
+          <w:tab w:val="left" w:pos="7328"/>
+          <w:tab w:val="left" w:pos="8244"/>
+          <w:tab w:val="left" w:pos="9160"/>
+          <w:tab w:val="left" w:pos="10076"/>
+          <w:tab w:val="left" w:pos="10992"/>
+          <w:tab w:val="left" w:pos="11908"/>
+          <w:tab w:val="left" w:pos="12824"/>
+          <w:tab w:val="left" w:pos="13740"/>
+          <w:tab w:val="left" w:pos="14656"/>
+        </w:tabs>
+        <w:spacing w:after="0" w:line="240" w:lineRule="auto"/>
+        <w:rPr>
+          <w:rFonts w:ascii="Consolas" w:eastAsia="Times New Roman" w:hAnsi="Consolas" w:cs="Courier New"/>
+          <w:color w:val="24292E"/>
+          <w:sz w:val="20"/>
+          <w:szCs w:val="20"/>
+          <w:lang w:eastAsia="en-GB"/>
+        </w:rPr>
+      </w:pPr>
+      <w:r>
+        <w:rPr>
+          <w:rFonts w:ascii="Consolas" w:eastAsia="Times New Roman" w:hAnsi="Consolas" w:cs="Courier New"/>
+          <w:color w:val="E36209"/>
+          <w:sz w:val="20"/>
+          <w:szCs w:val="20"/>
+          <w:lang w:eastAsia="en-GB"/>
         </w:rPr>
         <w:t>OpenVideo</w:t>
       </w:r>
-      <w:proofErr w:type="spellEnd"/>
-      <w:r>
-        <w:rPr>
-          <w:rFonts w:ascii="Consolas" w:hAnsi="Consolas" w:cs="Courier New"/>
-          <w:color w:val="0070C0"/>
-        </w:rPr>
-        <w:t>("ants_in_concrete.mov")</w:t>
-      </w:r>
-      <w:r>
-        <w:rPr>
-          <w:rFonts w:ascii="Consolas" w:hAnsi="Consolas" w:cs="Courier New"/>
-          <w:color w:val="0070C0"/>
-        </w:rPr>
-        <w:tab/>
-      </w:r>
-      <w:r>
-        <w:rPr>
-          <w:rFonts w:ascii="Arial" w:hAnsi="Arial" w:cs="Arial"/>
-          <w:sz w:val="22"/>
-          <w:szCs w:val="22"/>
+      <w:r>
+        <w:rPr>
+          <w:rFonts w:ascii="Consolas" w:eastAsia="Times New Roman" w:hAnsi="Consolas" w:cs="Courier New"/>
+          <w:color w:val="24292E"/>
+          <w:sz w:val="20"/>
+          <w:szCs w:val="20"/>
+          <w:lang w:eastAsia="en-GB"/>
+        </w:rPr>
+        <w:t>(</w:t>
+      </w:r>
+      <w:r>
+        <w:rPr>
+          <w:rFonts w:ascii="Consolas" w:eastAsia="Times New Roman" w:hAnsi="Consolas" w:cs="Courier New"/>
+          <w:color w:val="032F62"/>
+          <w:sz w:val="20"/>
+          <w:szCs w:val="20"/>
+          <w:lang w:eastAsia="en-GB"/>
+        </w:rPr>
+        <w:t>"ants_in_concrete.mov"</w:t>
+      </w:r>
+      <w:r>
+        <w:rPr>
+          <w:rFonts w:ascii="Consolas" w:eastAsia="Times New Roman" w:hAnsi="Consolas" w:cs="Courier New"/>
+          <w:color w:val="24292E"/>
+          <w:sz w:val="20"/>
+          <w:szCs w:val="20"/>
+          <w:lang w:eastAsia="en-GB"/>
+        </w:rPr>
+        <w:t>)</w:t>
+      </w:r>
+      <w:r>
+        <w:rPr>
+          <w:rFonts w:ascii="Consolas" w:eastAsia="Times New Roman" w:hAnsi="Consolas" w:cs="Courier New"/>
+          <w:color w:val="24292E"/>
+          <w:sz w:val="20"/>
+          <w:szCs w:val="20"/>
+          <w:lang w:eastAsia="en-GB"/>
+        </w:rPr>
+        <w:tab/>
+      </w:r>
+      <w:r>
+        <w:rPr>
+          <w:rFonts w:ascii="Consolas" w:eastAsia="Times New Roman" w:hAnsi="Consolas" w:cs="Courier New"/>
+          <w:color w:val="24292E"/>
+          <w:sz w:val="20"/>
+          <w:szCs w:val="20"/>
+          <w:lang w:eastAsia="en-GB"/>
+        </w:rPr>
+        <w:tab/>
+      </w:r>
+      <w:r>
+        <w:rPr>
+          <w:rFonts w:ascii="Consolas" w:eastAsia="Times New Roman" w:hAnsi="Consolas" w:cs="Courier New"/>
+          <w:color w:val="24292E"/>
+          <w:sz w:val="20"/>
+          <w:szCs w:val="20"/>
+          <w:lang w:eastAsia="en-GB"/>
+        </w:rPr>
+        <w:tab/>
+      </w:r>
+      <w:r>
+        <w:rPr>
+          <w:rFonts w:ascii="Arial" w:hAnsi="Arial" w:cs="Arial"/>
         </w:rPr>
         <w:t>-   open video file</w:t>
       </w:r>
     </w:p>
     <w:p>
       <w:pPr>
-        <w:pStyle w:val="NormalWeb"/>
-        <w:shd w:val="clear" w:color="auto" w:fill="FFFFFF"/>
-        <w:spacing w:before="0" w:beforeAutospacing="0" w:after="0" w:afterAutospacing="0"/>
-        <w:rPr>
-          <w:rFonts w:ascii="Consolas" w:hAnsi="Consolas" w:cs="Courier New"/>
-          <w:color w:val="0070C0"/>
-        </w:rPr>
-      </w:pPr>
-      <w:r>
-        <w:rPr>
-          <w:rFonts w:ascii="Consolas" w:hAnsi="Consolas" w:cs="Courier New"/>
-          <w:color w:val="0070C0"/>
+        <w:tabs>
+          <w:tab w:val="left" w:pos="916"/>
+          <w:tab w:val="left" w:pos="1832"/>
+          <w:tab w:val="left" w:pos="2748"/>
+          <w:tab w:val="left" w:pos="3664"/>
+          <w:tab w:val="left" w:pos="4580"/>
+          <w:tab w:val="left" w:pos="5496"/>
+          <w:tab w:val="left" w:pos="6412"/>
+          <w:tab w:val="left" w:pos="7328"/>
+          <w:tab w:val="left" w:pos="8244"/>
+          <w:tab w:val="left" w:pos="9160"/>
+          <w:tab w:val="left" w:pos="10076"/>
+          <w:tab w:val="left" w:pos="10992"/>
+          <w:tab w:val="left" w:pos="11908"/>
+          <w:tab w:val="left" w:pos="12824"/>
+          <w:tab w:val="left" w:pos="13740"/>
+          <w:tab w:val="left" w:pos="14656"/>
+        </w:tabs>
+        <w:spacing w:after="0" w:line="240" w:lineRule="auto"/>
+        <w:rPr>
+          <w:rFonts w:ascii="Consolas" w:eastAsia="Times New Roman" w:hAnsi="Consolas" w:cs="Courier New"/>
+          <w:color w:val="24292E"/>
+          <w:sz w:val="20"/>
+          <w:szCs w:val="20"/>
+          <w:lang w:eastAsia="en-GB"/>
+        </w:rPr>
+      </w:pPr>
+      <w:r>
+        <w:rPr>
+          <w:rFonts w:ascii="Consolas" w:eastAsia="Times New Roman" w:hAnsi="Consolas" w:cs="Courier New"/>
+          <w:color w:val="24292E"/>
+          <w:sz w:val="20"/>
+          <w:szCs w:val="20"/>
+          <w:lang w:eastAsia="en-GB"/>
         </w:rPr>
         <w:t>{</w:t>
       </w:r>
       <w:r>
         <w:rPr>
-          <w:rFonts w:ascii="Consolas" w:hAnsi="Consolas" w:cs="Courier New"/>
-          <w:color w:val="0070C0"/>
-        </w:rPr>
-        <w:tab/>
-      </w:r>
-      <w:r>
-        <w:rPr>
-          <w:rFonts w:ascii="Consolas" w:hAnsi="Consolas" w:cs="Courier New"/>
-          <w:color w:val="0070C0"/>
-        </w:rPr>
-        <w:tab/>
-      </w:r>
-      <w:r>
-        <w:rPr>
-          <w:rFonts w:ascii="Consolas" w:hAnsi="Consolas" w:cs="Courier New"/>
-          <w:color w:val="0070C0"/>
-        </w:rPr>
-        <w:tab/>
-      </w:r>
-      <w:r>
-        <w:rPr>
-          <w:rFonts w:ascii="Consolas" w:hAnsi="Consolas" w:cs="Courier New"/>
-          <w:color w:val="0070C0"/>
-        </w:rPr>
-        <w:tab/>
-      </w:r>
-      <w:r>
-        <w:rPr>
-          <w:rFonts w:ascii="Consolas" w:hAnsi="Consolas" w:cs="Courier New"/>
-          <w:color w:val="0070C0"/>
-        </w:rPr>
-        <w:tab/>
-      </w:r>
-      <w:r>
-        <w:rPr>
-          <w:rFonts w:ascii="Consolas" w:hAnsi="Consolas" w:cs="Courier New"/>
-          <w:color w:val="0070C0"/>
-        </w:rPr>
-        <w:tab/>
-      </w:r>
-      <w:r>
-        <w:rPr>
-          <w:rFonts w:ascii="Consolas" w:hAnsi="Consolas" w:cs="Courier New"/>
-          <w:color w:val="0070C0"/>
-        </w:rPr>
-        <w:tab/>
-      </w:r>
-      <w:r>
-        <w:rPr>
-          <w:rFonts w:ascii="Arial" w:hAnsi="Arial" w:cs="Arial"/>
-          <w:sz w:val="22"/>
-          <w:szCs w:val="22"/>
+          <w:rFonts w:ascii="Consolas" w:eastAsia="Times New Roman" w:hAnsi="Consolas" w:cs="Courier New"/>
+          <w:color w:val="24292E"/>
+          <w:sz w:val="20"/>
+          <w:szCs w:val="20"/>
+          <w:lang w:eastAsia="en-GB"/>
+        </w:rPr>
+        <w:tab/>
+      </w:r>
+      <w:r>
+        <w:rPr>
+          <w:rFonts w:ascii="Consolas" w:eastAsia="Times New Roman" w:hAnsi="Consolas" w:cs="Courier New"/>
+          <w:color w:val="24292E"/>
+          <w:sz w:val="20"/>
+          <w:szCs w:val="20"/>
+          <w:lang w:eastAsia="en-GB"/>
+        </w:rPr>
+        <w:tab/>
+      </w:r>
+      <w:r>
+        <w:rPr>
+          <w:rFonts w:ascii="Consolas" w:eastAsia="Times New Roman" w:hAnsi="Consolas" w:cs="Courier New"/>
+          <w:color w:val="24292E"/>
+          <w:sz w:val="20"/>
+          <w:szCs w:val="20"/>
+          <w:lang w:eastAsia="en-GB"/>
+        </w:rPr>
+        <w:tab/>
+      </w:r>
+      <w:r>
+        <w:rPr>
+          <w:rFonts w:ascii="Consolas" w:eastAsia="Times New Roman" w:hAnsi="Consolas" w:cs="Courier New"/>
+          <w:color w:val="24292E"/>
+          <w:sz w:val="20"/>
+          <w:szCs w:val="20"/>
+          <w:lang w:eastAsia="en-GB"/>
+        </w:rPr>
+        <w:tab/>
+      </w:r>
+      <w:r>
+        <w:rPr>
+          <w:rFonts w:ascii="Consolas" w:eastAsia="Times New Roman" w:hAnsi="Consolas" w:cs="Courier New"/>
+          <w:color w:val="24292E"/>
+          <w:sz w:val="20"/>
+          <w:szCs w:val="20"/>
+          <w:lang w:eastAsia="en-GB"/>
+        </w:rPr>
+        <w:tab/>
+      </w:r>
+      <w:r>
+        <w:rPr>
+          <w:rFonts w:ascii="Consolas" w:eastAsia="Times New Roman" w:hAnsi="Consolas" w:cs="Courier New"/>
+          <w:color w:val="24292E"/>
+          <w:sz w:val="20"/>
+          <w:szCs w:val="20"/>
+          <w:lang w:eastAsia="en-GB"/>
+        </w:rPr>
+        <w:tab/>
+      </w:r>
+      <w:r>
+        <w:rPr>
+          <w:rFonts w:ascii="Arial" w:hAnsi="Arial" w:cs="Arial"/>
+        </w:rPr>
+        <w:t>-   start of inner operations (for OpenVideo images)</w:t>
+      </w:r>
+    </w:p>
+    <w:p>
+      <w:pPr>
+        <w:tabs>
+          <w:tab w:val="left" w:pos="916"/>
+          <w:tab w:val="left" w:pos="1832"/>
+          <w:tab w:val="left" w:pos="2748"/>
+          <w:tab w:val="left" w:pos="3664"/>
+          <w:tab w:val="left" w:pos="4580"/>
+          <w:tab w:val="left" w:pos="5496"/>
+          <w:tab w:val="left" w:pos="6412"/>
+          <w:tab w:val="left" w:pos="7328"/>
+          <w:tab w:val="left" w:pos="8244"/>
+          <w:tab w:val="left" w:pos="9160"/>
+          <w:tab w:val="left" w:pos="10076"/>
+          <w:tab w:val="left" w:pos="10992"/>
+          <w:tab w:val="left" w:pos="11908"/>
+          <w:tab w:val="left" w:pos="12824"/>
+          <w:tab w:val="left" w:pos="13740"/>
+          <w:tab w:val="left" w:pos="14656"/>
+        </w:tabs>
+        <w:spacing w:after="0" w:line="240" w:lineRule="auto"/>
+        <w:rPr>
+          <w:rFonts w:ascii="Consolas" w:eastAsia="Times New Roman" w:hAnsi="Consolas" w:cs="Courier New"/>
+          <w:color w:val="24292E"/>
+          <w:sz w:val="20"/>
+          <w:szCs w:val="20"/>
+          <w:lang w:eastAsia="en-GB"/>
+        </w:rPr>
+      </w:pPr>
+      <w:r>
+        <w:rPr>
+          <w:rFonts w:ascii="Consolas" w:eastAsia="Times New Roman" w:hAnsi="Consolas" w:cs="Courier New"/>
+          <w:color w:val="24292E"/>
+          <w:sz w:val="20"/>
+          <w:szCs w:val="20"/>
+          <w:lang w:eastAsia="en-GB"/>
+        </w:rPr>
+        <w:t xml:space="preserve">  </w:t>
+      </w:r>
+      <w:r>
+        <w:rPr>
+          <w:rFonts w:ascii="Consolas" w:eastAsia="Times New Roman" w:hAnsi="Consolas" w:cs="Courier New"/>
+          <w:color w:val="E36209"/>
+          <w:sz w:val="20"/>
+          <w:szCs w:val="20"/>
+          <w:lang w:eastAsia="en-GB"/>
+        </w:rPr>
+        <w:t>Grayscale</w:t>
+      </w:r>
+      <w:r>
+        <w:rPr>
+          <w:rFonts w:ascii="Consolas" w:eastAsia="Times New Roman" w:hAnsi="Consolas" w:cs="Courier New"/>
+          <w:color w:val="24292E"/>
+          <w:sz w:val="20"/>
+          <w:szCs w:val="20"/>
+          <w:lang w:eastAsia="en-GB"/>
+        </w:rPr>
+        <w:t>()</w:t>
+      </w:r>
+      <w:r>
+        <w:rPr>
+          <w:rFonts w:ascii="Consolas" w:eastAsia="Times New Roman" w:hAnsi="Consolas" w:cs="Courier New"/>
+          <w:color w:val="24292E"/>
+          <w:sz w:val="20"/>
+          <w:szCs w:val="20"/>
+          <w:lang w:eastAsia="en-GB"/>
+        </w:rPr>
+        <w:tab/>
+      </w:r>
+      <w:r>
+        <w:rPr>
+          <w:rFonts w:ascii="Consolas" w:eastAsia="Times New Roman" w:hAnsi="Consolas" w:cs="Courier New"/>
+          <w:color w:val="24292E"/>
+          <w:sz w:val="20"/>
+          <w:szCs w:val="20"/>
+          <w:lang w:eastAsia="en-GB"/>
+        </w:rPr>
+        <w:tab/>
+      </w:r>
+      <w:r>
+        <w:rPr>
+          <w:rFonts w:ascii="Consolas" w:eastAsia="Times New Roman" w:hAnsi="Consolas" w:cs="Courier New"/>
+          <w:color w:val="24292E"/>
+          <w:sz w:val="20"/>
+          <w:szCs w:val="20"/>
+          <w:lang w:eastAsia="en-GB"/>
+        </w:rPr>
+        <w:tab/>
+      </w:r>
+      <w:r>
+        <w:rPr>
+          <w:rFonts w:ascii="Consolas" w:eastAsia="Times New Roman" w:hAnsi="Consolas" w:cs="Courier New"/>
+          <w:color w:val="24292E"/>
+          <w:sz w:val="20"/>
+          <w:szCs w:val="20"/>
+          <w:lang w:eastAsia="en-GB"/>
+        </w:rPr>
+        <w:tab/>
+      </w:r>
+      <w:r>
+        <w:rPr>
+          <w:rFonts w:ascii="Consolas" w:eastAsia="Times New Roman" w:hAnsi="Consolas" w:cs="Courier New"/>
+          <w:color w:val="24292E"/>
+          <w:sz w:val="20"/>
+          <w:szCs w:val="20"/>
+          <w:lang w:eastAsia="en-GB"/>
+        </w:rPr>
+        <w:tab/>
+      </w:r>
+      <w:r>
+        <w:rPr>
+          <w:rFonts w:ascii="Arial" w:hAnsi="Arial" w:cs="Arial"/>
+        </w:rPr>
+        <w:t>-   convert to grayscale</w:t>
+      </w:r>
+    </w:p>
+    <w:p>
+      <w:pPr>
+        <w:tabs>
+          <w:tab w:val="left" w:pos="916"/>
+          <w:tab w:val="left" w:pos="1832"/>
+          <w:tab w:val="left" w:pos="2748"/>
+          <w:tab w:val="left" w:pos="3664"/>
+          <w:tab w:val="left" w:pos="4580"/>
+          <w:tab w:val="left" w:pos="5496"/>
+          <w:tab w:val="left" w:pos="6412"/>
+          <w:tab w:val="left" w:pos="7328"/>
+          <w:tab w:val="left" w:pos="8244"/>
+          <w:tab w:val="left" w:pos="9160"/>
+          <w:tab w:val="left" w:pos="10076"/>
+          <w:tab w:val="left" w:pos="10992"/>
+          <w:tab w:val="left" w:pos="11908"/>
+          <w:tab w:val="left" w:pos="12824"/>
+          <w:tab w:val="left" w:pos="13740"/>
+          <w:tab w:val="left" w:pos="14656"/>
+        </w:tabs>
+        <w:spacing w:after="0" w:line="240" w:lineRule="auto"/>
+        <w:ind w:left="5490" w:hanging="5490"/>
+        <w:rPr>
+          <w:rFonts w:ascii="Consolas" w:eastAsia="Times New Roman" w:hAnsi="Consolas" w:cs="Courier New"/>
+          <w:color w:val="24292E"/>
+          <w:sz w:val="20"/>
+          <w:szCs w:val="20"/>
+          <w:lang w:eastAsia="en-GB"/>
+        </w:rPr>
+      </w:pPr>
+      <w:r>
+        <w:rPr>
+          <w:rFonts w:ascii="Consolas" w:eastAsia="Times New Roman" w:hAnsi="Consolas" w:cs="Courier New"/>
+          <w:color w:val="24292E"/>
+          <w:sz w:val="20"/>
+          <w:szCs w:val="20"/>
+          <w:lang w:eastAsia="en-GB"/>
+        </w:rPr>
+        <w:t xml:space="preserve">  </w:t>
+      </w:r>
+      <w:r>
+        <w:rPr>
+          <w:rFonts w:ascii="Consolas" w:eastAsia="Times New Roman" w:hAnsi="Consolas" w:cs="Courier New"/>
+          <w:color w:val="005CC5"/>
+          <w:sz w:val="20"/>
+          <w:szCs w:val="20"/>
+          <w:lang w:eastAsia="en-GB"/>
+        </w:rPr>
+        <w:t>5</w:t>
+      </w:r>
+      <w:r>
+        <w:rPr>
+          <w:rFonts w:ascii="Consolas" w:eastAsia="Times New Roman" w:hAnsi="Consolas" w:cs="Courier New"/>
+          <w:color w:val="24292E"/>
+          <w:sz w:val="20"/>
+          <w:szCs w:val="20"/>
+          <w:lang w:eastAsia="en-GB"/>
+        </w:rPr>
+        <w:t xml:space="preserve">:background </w:t>
+      </w:r>
+      <w:r>
+        <w:rPr>
+          <w:rFonts w:ascii="Consolas" w:eastAsia="Times New Roman" w:hAnsi="Consolas" w:cs="Courier New"/>
+          <w:color w:val="005CC5"/>
+          <w:sz w:val="20"/>
+          <w:szCs w:val="20"/>
+          <w:lang w:eastAsia="en-GB"/>
+        </w:rPr>
+        <w:t>=</w:t>
+      </w:r>
+      <w:r>
+        <w:rPr>
+          <w:rFonts w:ascii="Consolas" w:eastAsia="Times New Roman" w:hAnsi="Consolas" w:cs="Courier New"/>
+          <w:color w:val="24292E"/>
+          <w:sz w:val="20"/>
+          <w:szCs w:val="20"/>
+          <w:lang w:eastAsia="en-GB"/>
+        </w:rPr>
+        <w:t xml:space="preserve"> </w:t>
+      </w:r>
+      <w:r>
+        <w:rPr>
+          <w:rFonts w:ascii="Consolas" w:eastAsia="Times New Roman" w:hAnsi="Consolas" w:cs="Courier New"/>
+          <w:color w:val="E36209"/>
+          <w:sz w:val="20"/>
+          <w:szCs w:val="20"/>
+          <w:lang w:eastAsia="en-GB"/>
+        </w:rPr>
+        <w:t>UpdateBackground</w:t>
+      </w:r>
+      <w:r>
+        <w:rPr>
+          <w:rFonts w:ascii="Consolas" w:eastAsia="Times New Roman" w:hAnsi="Consolas" w:cs="Courier New"/>
+          <w:color w:val="24292E"/>
+          <w:sz w:val="20"/>
+          <w:szCs w:val="20"/>
+          <w:lang w:eastAsia="en-GB"/>
+        </w:rPr>
+        <w:t>(</w:t>
+      </w:r>
+      <w:r>
+        <w:rPr>
+          <w:rFonts w:ascii="Consolas" w:eastAsia="Times New Roman" w:hAnsi="Consolas" w:cs="Courier New"/>
+          <w:color w:val="E36209"/>
+          <w:sz w:val="20"/>
+          <w:szCs w:val="20"/>
+          <w:lang w:eastAsia="en-GB"/>
+        </w:rPr>
+        <w:t>Weight</w:t>
+      </w:r>
+      <w:r>
+        <w:rPr>
+          <w:rFonts w:ascii="Consolas" w:eastAsia="Times New Roman" w:hAnsi="Consolas" w:cs="Courier New"/>
+          <w:color w:val="005CC5"/>
+          <w:sz w:val="20"/>
+          <w:szCs w:val="20"/>
+          <w:lang w:eastAsia="en-GB"/>
+        </w:rPr>
+        <w:t>=0.05</w:t>
+      </w:r>
+      <w:r>
+        <w:rPr>
+          <w:rFonts w:ascii="Consolas" w:eastAsia="Times New Roman" w:hAnsi="Consolas" w:cs="Courier New"/>
+          <w:color w:val="24292E"/>
+          <w:sz w:val="20"/>
+          <w:szCs w:val="20"/>
+          <w:lang w:eastAsia="en-GB"/>
+        </w:rPr>
+        <w:t>)</w:t>
+      </w:r>
+      <w:r>
+        <w:rPr>
+          <w:rFonts w:ascii="Consolas" w:eastAsia="Times New Roman" w:hAnsi="Consolas" w:cs="Courier New"/>
+          <w:color w:val="24292E"/>
+          <w:sz w:val="20"/>
+          <w:szCs w:val="20"/>
+          <w:lang w:eastAsia="en-GB"/>
+        </w:rPr>
+        <w:tab/>
+      </w:r>
+      <w:r>
+        <w:rPr>
+          <w:rFonts w:ascii="Arial" w:hAnsi="Arial" w:cs="Arial"/>
+        </w:rPr>
+        <w:t>-   once every 5 images: update background</w:t>
+      </w:r>
+      <w:r>
+        <w:rPr>
+          <w:rFonts w:ascii="Arial" w:hAnsi="Arial" w:cs="Arial"/>
+        </w:rPr>
+        <w:t xml:space="preserve"> using weighting</w:t>
+      </w:r>
+      <w:r>
+        <w:rPr>
+          <w:rFonts w:ascii="Arial" w:hAnsi="Arial" w:cs="Arial"/>
+        </w:rPr>
+        <w:t xml:space="preserve"> &amp; assign</w:t>
+      </w:r>
+      <w:r>
+        <w:rPr>
+          <w:rFonts w:ascii="Arial" w:hAnsi="Arial" w:cs="Arial"/>
+        </w:rPr>
+        <w:t xml:space="preserve"> result to ‘background’</w:t>
+      </w:r>
+    </w:p>
+    <w:p>
+      <w:pPr>
+        <w:tabs>
+          <w:tab w:val="left" w:pos="916"/>
+          <w:tab w:val="left" w:pos="1832"/>
+          <w:tab w:val="left" w:pos="2748"/>
+          <w:tab w:val="left" w:pos="3664"/>
+          <w:tab w:val="left" w:pos="4580"/>
+          <w:tab w:val="left" w:pos="5496"/>
+          <w:tab w:val="left" w:pos="6412"/>
+          <w:tab w:val="left" w:pos="7328"/>
+          <w:tab w:val="left" w:pos="8244"/>
+          <w:tab w:val="left" w:pos="9160"/>
+          <w:tab w:val="left" w:pos="10076"/>
+          <w:tab w:val="left" w:pos="10992"/>
+          <w:tab w:val="left" w:pos="11908"/>
+          <w:tab w:val="left" w:pos="12824"/>
+          <w:tab w:val="left" w:pos="13740"/>
+          <w:tab w:val="left" w:pos="14656"/>
+        </w:tabs>
+        <w:spacing w:after="0" w:line="240" w:lineRule="auto"/>
+        <w:rPr>
+          <w:rFonts w:ascii="Consolas" w:eastAsia="Times New Roman" w:hAnsi="Consolas" w:cs="Courier New"/>
+          <w:color w:val="24292E"/>
+          <w:sz w:val="20"/>
+          <w:szCs w:val="20"/>
+          <w:lang w:eastAsia="en-GB"/>
+        </w:rPr>
+      </w:pPr>
+      <w:r>
+        <w:rPr>
+          <w:rFonts w:ascii="Consolas" w:eastAsia="Times New Roman" w:hAnsi="Consolas" w:cs="Courier New"/>
+          <w:color w:val="24292E"/>
+          <w:sz w:val="20"/>
+          <w:szCs w:val="20"/>
+          <w:lang w:eastAsia="en-GB"/>
+        </w:rPr>
+        <w:t xml:space="preserve">  </w:t>
+      </w:r>
+      <w:r>
+        <w:rPr>
+          <w:rFonts w:ascii="Consolas" w:eastAsia="Times New Roman" w:hAnsi="Consolas" w:cs="Courier New"/>
+          <w:color w:val="E36209"/>
+          <w:sz w:val="20"/>
+          <w:szCs w:val="20"/>
+          <w:lang w:eastAsia="en-GB"/>
+        </w:rPr>
+        <w:t>DifferenceAbs</w:t>
+      </w:r>
+      <w:r>
+        <w:rPr>
+          <w:rFonts w:ascii="Consolas" w:eastAsia="Times New Roman" w:hAnsi="Consolas" w:cs="Courier New"/>
+          <w:color w:val="24292E"/>
+          <w:sz w:val="20"/>
+          <w:szCs w:val="20"/>
+          <w:lang w:eastAsia="en-GB"/>
+        </w:rPr>
+        <w:t>(background)</w:t>
+      </w:r>
+      <w:r>
+        <w:rPr>
+          <w:rFonts w:ascii="Consolas" w:eastAsia="Times New Roman" w:hAnsi="Consolas" w:cs="Courier New"/>
+          <w:color w:val="24292E"/>
+          <w:sz w:val="20"/>
+          <w:szCs w:val="20"/>
+          <w:lang w:eastAsia="en-GB"/>
+        </w:rPr>
+        <w:tab/>
+      </w:r>
+      <w:r>
+        <w:rPr>
+          <w:rFonts w:ascii="Consolas" w:eastAsia="Times New Roman" w:hAnsi="Consolas" w:cs="Courier New"/>
+          <w:color w:val="24292E"/>
+          <w:sz w:val="20"/>
+          <w:szCs w:val="20"/>
+          <w:lang w:eastAsia="en-GB"/>
+        </w:rPr>
+        <w:tab/>
+      </w:r>
+      <w:r>
+        <w:rPr>
+          <w:rFonts w:ascii="Consolas" w:eastAsia="Times New Roman" w:hAnsi="Consolas" w:cs="Courier New"/>
+          <w:color w:val="24292E"/>
+          <w:sz w:val="20"/>
+          <w:szCs w:val="20"/>
+          <w:lang w:eastAsia="en-GB"/>
+        </w:rPr>
+        <w:tab/>
+      </w:r>
+      <w:r>
+        <w:rPr>
+          <w:rFonts w:ascii="Arial" w:hAnsi="Arial" w:cs="Arial"/>
+        </w:rPr>
+        <w:t>-   subtract background from current image</w:t>
+      </w:r>
+    </w:p>
+    <w:p>
+      <w:pPr>
+        <w:tabs>
+          <w:tab w:val="left" w:pos="916"/>
+          <w:tab w:val="left" w:pos="1832"/>
+          <w:tab w:val="left" w:pos="2748"/>
+          <w:tab w:val="left" w:pos="3664"/>
+          <w:tab w:val="left" w:pos="4580"/>
+          <w:tab w:val="left" w:pos="5496"/>
+          <w:tab w:val="left" w:pos="6412"/>
+          <w:tab w:val="left" w:pos="7328"/>
+          <w:tab w:val="left" w:pos="8244"/>
+          <w:tab w:val="left" w:pos="9160"/>
+          <w:tab w:val="left" w:pos="10076"/>
+          <w:tab w:val="left" w:pos="10992"/>
+          <w:tab w:val="left" w:pos="11908"/>
+          <w:tab w:val="left" w:pos="12824"/>
+          <w:tab w:val="left" w:pos="13740"/>
+          <w:tab w:val="left" w:pos="14656"/>
+        </w:tabs>
+        <w:spacing w:after="0" w:line="240" w:lineRule="auto"/>
+        <w:rPr>
+          <w:rFonts w:ascii="Consolas" w:eastAsia="Times New Roman" w:hAnsi="Consolas" w:cs="Courier New"/>
+          <w:color w:val="24292E"/>
+          <w:sz w:val="20"/>
+          <w:szCs w:val="20"/>
+          <w:lang w:eastAsia="en-GB"/>
+        </w:rPr>
+      </w:pPr>
+      <w:r>
+        <w:rPr>
+          <w:rFonts w:ascii="Consolas" w:eastAsia="Times New Roman" w:hAnsi="Consolas" w:cs="Courier New"/>
+          <w:color w:val="24292E"/>
+          <w:sz w:val="20"/>
+          <w:szCs w:val="20"/>
+          <w:lang w:eastAsia="en-GB"/>
+        </w:rPr>
+        <w:t xml:space="preserve">  </w:t>
+      </w:r>
+      <w:r>
+        <w:rPr>
+          <w:rFonts w:ascii="Consolas" w:eastAsia="Times New Roman" w:hAnsi="Consolas" w:cs="Courier New"/>
+          <w:color w:val="E36209"/>
+          <w:sz w:val="20"/>
+          <w:szCs w:val="20"/>
+          <w:lang w:eastAsia="en-GB"/>
+        </w:rPr>
+        <w:t>Threshold</w:t>
+      </w:r>
+      <w:r>
+        <w:rPr>
+          <w:rFonts w:ascii="Consolas" w:eastAsia="Times New Roman" w:hAnsi="Consolas" w:cs="Courier New"/>
+          <w:color w:val="24292E"/>
+          <w:sz w:val="20"/>
+          <w:szCs w:val="20"/>
+          <w:lang w:eastAsia="en-GB"/>
+        </w:rPr>
+        <w:t>()</w:t>
+      </w:r>
+      <w:r>
+        <w:rPr>
+          <w:rFonts w:ascii="Consolas" w:eastAsia="Times New Roman" w:hAnsi="Consolas" w:cs="Courier New"/>
+          <w:color w:val="24292E"/>
+          <w:sz w:val="20"/>
+          <w:szCs w:val="20"/>
+          <w:lang w:eastAsia="en-GB"/>
+        </w:rPr>
+        <w:tab/>
+      </w:r>
+      <w:r>
+        <w:rPr>
+          <w:rFonts w:ascii="Consolas" w:eastAsia="Times New Roman" w:hAnsi="Consolas" w:cs="Courier New"/>
+          <w:color w:val="24292E"/>
+          <w:sz w:val="20"/>
+          <w:szCs w:val="20"/>
+          <w:lang w:eastAsia="en-GB"/>
+        </w:rPr>
+        <w:tab/>
+      </w:r>
+      <w:r>
+        <w:rPr>
+          <w:rFonts w:ascii="Consolas" w:eastAsia="Times New Roman" w:hAnsi="Consolas" w:cs="Courier New"/>
+          <w:color w:val="24292E"/>
+          <w:sz w:val="20"/>
+          <w:szCs w:val="20"/>
+          <w:lang w:eastAsia="en-GB"/>
+        </w:rPr>
+        <w:tab/>
+      </w:r>
+      <w:r>
+        <w:rPr>
+          <w:rFonts w:ascii="Consolas" w:eastAsia="Times New Roman" w:hAnsi="Consolas" w:cs="Courier New"/>
+          <w:color w:val="24292E"/>
+          <w:sz w:val="20"/>
+          <w:szCs w:val="20"/>
+          <w:lang w:eastAsia="en-GB"/>
+        </w:rPr>
+        <w:tab/>
+      </w:r>
+      <w:r>
+        <w:rPr>
+          <w:rFonts w:ascii="Consolas" w:eastAsia="Times New Roman" w:hAnsi="Consolas" w:cs="Courier New"/>
+          <w:color w:val="24292E"/>
+          <w:sz w:val="20"/>
+          <w:szCs w:val="20"/>
+          <w:lang w:eastAsia="en-GB"/>
+        </w:rPr>
+        <w:tab/>
+      </w:r>
+      <w:r>
+        <w:rPr>
+          <w:rFonts w:ascii="Arial" w:hAnsi="Arial" w:cs="Arial"/>
+        </w:rPr>
+        <w:t>-   apply binary threshold on current image</w:t>
+      </w:r>
+    </w:p>
+    <w:p>
+      <w:pPr>
+        <w:tabs>
+          <w:tab w:val="left" w:pos="916"/>
+          <w:tab w:val="left" w:pos="1832"/>
+          <w:tab w:val="left" w:pos="2748"/>
+          <w:tab w:val="left" w:pos="3664"/>
+          <w:tab w:val="left" w:pos="4580"/>
+          <w:tab w:val="left" w:pos="5496"/>
+          <w:tab w:val="left" w:pos="6412"/>
+          <w:tab w:val="left" w:pos="7328"/>
+          <w:tab w:val="left" w:pos="8244"/>
+          <w:tab w:val="left" w:pos="9160"/>
+          <w:tab w:val="left" w:pos="10076"/>
+          <w:tab w:val="left" w:pos="10992"/>
+          <w:tab w:val="left" w:pos="11908"/>
+          <w:tab w:val="left" w:pos="12824"/>
+          <w:tab w:val="left" w:pos="13740"/>
+          <w:tab w:val="left" w:pos="14656"/>
+        </w:tabs>
+        <w:spacing w:after="0" w:line="240" w:lineRule="auto"/>
+        <w:rPr>
+          <w:rFonts w:ascii="Consolas" w:eastAsia="Times New Roman" w:hAnsi="Consolas" w:cs="Courier New"/>
+          <w:color w:val="24292E"/>
+          <w:sz w:val="20"/>
+          <w:szCs w:val="20"/>
+          <w:lang w:eastAsia="en-GB"/>
+        </w:rPr>
+      </w:pPr>
+      <w:r>
+        <w:rPr>
+          <w:rFonts w:ascii="Consolas" w:eastAsia="Times New Roman" w:hAnsi="Consolas" w:cs="Courier New"/>
+          <w:color w:val="24292E"/>
+          <w:sz w:val="20"/>
+          <w:szCs w:val="20"/>
+          <w:lang w:eastAsia="en-GB"/>
+        </w:rPr>
+        <w:tab/>
+      </w:r>
+    </w:p>
+    <w:p>
+      <w:pPr>
+        <w:tabs>
+          <w:tab w:val="left" w:pos="916"/>
+          <w:tab w:val="left" w:pos="1832"/>
+          <w:tab w:val="left" w:pos="2748"/>
+          <w:tab w:val="left" w:pos="3664"/>
+          <w:tab w:val="left" w:pos="4580"/>
+          <w:tab w:val="left" w:pos="5496"/>
+          <w:tab w:val="left" w:pos="6412"/>
+          <w:tab w:val="left" w:pos="7328"/>
+          <w:tab w:val="left" w:pos="8244"/>
+          <w:tab w:val="left" w:pos="9160"/>
+          <w:tab w:val="left" w:pos="10076"/>
+          <w:tab w:val="left" w:pos="10992"/>
+          <w:tab w:val="left" w:pos="11908"/>
+          <w:tab w:val="left" w:pos="12824"/>
+          <w:tab w:val="left" w:pos="13740"/>
+          <w:tab w:val="left" w:pos="14656"/>
+        </w:tabs>
+        <w:spacing w:after="0" w:line="240" w:lineRule="auto"/>
+        <w:rPr>
+          <w:rFonts w:ascii="Consolas" w:eastAsia="Times New Roman" w:hAnsi="Consolas" w:cs="Courier New"/>
+          <w:color w:val="24292E"/>
+          <w:sz w:val="20"/>
+          <w:szCs w:val="20"/>
+          <w:lang w:eastAsia="en-GB"/>
+        </w:rPr>
+      </w:pPr>
+      <w:r>
+        <w:rPr>
+          <w:rFonts w:ascii="Consolas" w:eastAsia="Times New Roman" w:hAnsi="Consolas" w:cs="Courier New"/>
+          <w:color w:val="24292E"/>
+          <w:sz w:val="20"/>
+          <w:szCs w:val="20"/>
+          <w:lang w:eastAsia="en-GB"/>
+        </w:rPr>
+        <w:t xml:space="preserve">  </w:t>
+      </w:r>
+      <w:r>
+        <w:rPr>
+          <w:rFonts w:ascii="Consolas" w:eastAsia="Times New Roman" w:hAnsi="Consolas" w:cs="Courier New"/>
+          <w:color w:val="E36209"/>
+          <w:sz w:val="20"/>
+          <w:szCs w:val="20"/>
+          <w:lang w:eastAsia="en-GB"/>
+        </w:rPr>
+        <w:t>CreateClusters</w:t>
+      </w:r>
+      <w:r>
+        <w:rPr>
+          <w:rFonts w:ascii="Consolas" w:eastAsia="Times New Roman" w:hAnsi="Consolas" w:cs="Courier New"/>
+          <w:color w:val="24292E"/>
+          <w:sz w:val="20"/>
+          <w:szCs w:val="20"/>
+          <w:lang w:eastAsia="en-GB"/>
+        </w:rPr>
+        <w:t>()</w:t>
+      </w:r>
+      <w:r>
+        <w:rPr>
+          <w:rFonts w:ascii="Consolas" w:eastAsia="Times New Roman" w:hAnsi="Consolas" w:cs="Courier New"/>
+          <w:color w:val="24292E"/>
+          <w:sz w:val="20"/>
+          <w:szCs w:val="20"/>
+          <w:lang w:eastAsia="en-GB"/>
+        </w:rPr>
+        <w:tab/>
+      </w:r>
+      <w:r>
+        <w:rPr>
+          <w:rFonts w:ascii="Consolas" w:eastAsia="Times New Roman" w:hAnsi="Consolas" w:cs="Courier New"/>
+          <w:color w:val="24292E"/>
+          <w:sz w:val="20"/>
+          <w:szCs w:val="20"/>
+          <w:lang w:eastAsia="en-GB"/>
+        </w:rPr>
+        <w:tab/>
+      </w:r>
+      <w:r>
+        <w:rPr>
+          <w:rFonts w:ascii="Consolas" w:eastAsia="Times New Roman" w:hAnsi="Consolas" w:cs="Courier New"/>
+          <w:color w:val="24292E"/>
+          <w:sz w:val="20"/>
+          <w:szCs w:val="20"/>
+          <w:lang w:eastAsia="en-GB"/>
+        </w:rPr>
+        <w:tab/>
+      </w:r>
+      <w:r>
+        <w:rPr>
+          <w:rFonts w:ascii="Consolas" w:eastAsia="Times New Roman" w:hAnsi="Consolas" w:cs="Courier New"/>
+          <w:color w:val="24292E"/>
+          <w:sz w:val="20"/>
+          <w:szCs w:val="20"/>
+          <w:lang w:eastAsia="en-GB"/>
+        </w:rPr>
+        <w:tab/>
+      </w:r>
+      <w:r>
+        <w:rPr>
+          <w:rFonts w:ascii="Arial" w:hAnsi="Arial" w:cs="Arial"/>
+        </w:rPr>
+        <w:t>-   create clusters, automatically define parameters</w:t>
+      </w:r>
+    </w:p>
+    <w:p>
+      <w:pPr>
+        <w:tabs>
+          <w:tab w:val="left" w:pos="916"/>
+          <w:tab w:val="left" w:pos="1832"/>
+          <w:tab w:val="left" w:pos="2748"/>
+          <w:tab w:val="left" w:pos="3664"/>
+          <w:tab w:val="left" w:pos="4580"/>
+          <w:tab w:val="left" w:pos="5496"/>
+          <w:tab w:val="left" w:pos="6412"/>
+          <w:tab w:val="left" w:pos="7328"/>
+          <w:tab w:val="left" w:pos="8244"/>
+          <w:tab w:val="left" w:pos="9160"/>
+          <w:tab w:val="left" w:pos="10076"/>
+          <w:tab w:val="left" w:pos="10992"/>
+          <w:tab w:val="left" w:pos="11908"/>
+          <w:tab w:val="left" w:pos="12824"/>
+          <w:tab w:val="left" w:pos="13740"/>
+          <w:tab w:val="left" w:pos="14656"/>
+        </w:tabs>
+        <w:spacing w:after="0" w:line="240" w:lineRule="auto"/>
+        <w:rPr>
+          <w:rFonts w:ascii="Consolas" w:eastAsia="Times New Roman" w:hAnsi="Consolas" w:cs="Courier New"/>
+          <w:color w:val="24292E"/>
+          <w:sz w:val="20"/>
+          <w:szCs w:val="20"/>
+          <w:lang w:eastAsia="en-GB"/>
+        </w:rPr>
+      </w:pPr>
+      <w:r>
+        <w:rPr>
+          <w:rFonts w:ascii="Consolas" w:eastAsia="Times New Roman" w:hAnsi="Consolas" w:cs="Courier New"/>
+          <w:color w:val="24292E"/>
+          <w:sz w:val="20"/>
+          <w:szCs w:val="20"/>
+          <w:lang w:eastAsia="en-GB"/>
+        </w:rPr>
+        <w:t xml:space="preserve">  </w:t>
+      </w:r>
+      <w:r>
+        <w:rPr>
+          <w:rFonts w:ascii="Consolas" w:eastAsia="Times New Roman" w:hAnsi="Consolas" w:cs="Courier New"/>
+          <w:color w:val="E36209"/>
+          <w:sz w:val="20"/>
+          <w:szCs w:val="20"/>
+          <w:lang w:eastAsia="en-GB"/>
+        </w:rPr>
+        <w:t>CreateTracks</w:t>
+      </w:r>
+      <w:r>
+        <w:rPr>
+          <w:rFonts w:ascii="Consolas" w:eastAsia="Times New Roman" w:hAnsi="Consolas" w:cs="Courier New"/>
+          <w:color w:val="24292E"/>
+          <w:sz w:val="20"/>
+          <w:szCs w:val="20"/>
+          <w:lang w:eastAsia="en-GB"/>
+        </w:rPr>
+        <w:t>()</w:t>
+      </w:r>
+      <w:r>
+        <w:rPr>
+          <w:rFonts w:ascii="Consolas" w:eastAsia="Times New Roman" w:hAnsi="Consolas" w:cs="Courier New"/>
+          <w:color w:val="24292E"/>
+          <w:sz w:val="20"/>
+          <w:szCs w:val="20"/>
+          <w:lang w:eastAsia="en-GB"/>
+        </w:rPr>
+        <w:tab/>
+      </w:r>
+      <w:r>
+        <w:rPr>
+          <w:rFonts w:ascii="Consolas" w:eastAsia="Times New Roman" w:hAnsi="Consolas" w:cs="Courier New"/>
+          <w:color w:val="24292E"/>
+          <w:sz w:val="20"/>
+          <w:szCs w:val="20"/>
+          <w:lang w:eastAsia="en-GB"/>
+        </w:rPr>
+        <w:tab/>
+      </w:r>
+      <w:r>
+        <w:rPr>
+          <w:rFonts w:ascii="Consolas" w:eastAsia="Times New Roman" w:hAnsi="Consolas" w:cs="Courier New"/>
+          <w:color w:val="24292E"/>
+          <w:sz w:val="20"/>
+          <w:szCs w:val="20"/>
+          <w:lang w:eastAsia="en-GB"/>
+        </w:rPr>
+        <w:tab/>
+      </w:r>
+      <w:r>
+        <w:rPr>
+          <w:rFonts w:ascii="Consolas" w:eastAsia="Times New Roman" w:hAnsi="Consolas" w:cs="Courier New"/>
+          <w:color w:val="24292E"/>
+          <w:sz w:val="20"/>
+          <w:szCs w:val="20"/>
+          <w:lang w:eastAsia="en-GB"/>
+        </w:rPr>
+        <w:tab/>
+      </w:r>
+      <w:r>
+        <w:rPr>
+          <w:rFonts w:ascii="Consolas" w:eastAsia="Times New Roman" w:hAnsi="Consolas" w:cs="Courier New"/>
+          <w:color w:val="24292E"/>
+          <w:sz w:val="20"/>
+          <w:szCs w:val="20"/>
+          <w:lang w:eastAsia="en-GB"/>
+        </w:rPr>
+        <w:tab/>
+      </w:r>
+      <w:r>
+        <w:rPr>
+          <w:rFonts w:ascii="Arial" w:hAnsi="Arial" w:cs="Arial"/>
+        </w:rPr>
+        <w:t>-   create tracking, automatically define parameters</w:t>
+      </w:r>
+    </w:p>
+    <w:p>
+      <w:pPr>
+        <w:tabs>
+          <w:tab w:val="left" w:pos="916"/>
+          <w:tab w:val="left" w:pos="1832"/>
+          <w:tab w:val="left" w:pos="2748"/>
+          <w:tab w:val="left" w:pos="3664"/>
+          <w:tab w:val="left" w:pos="4580"/>
+          <w:tab w:val="left" w:pos="5496"/>
+          <w:tab w:val="left" w:pos="6412"/>
+          <w:tab w:val="left" w:pos="7328"/>
+          <w:tab w:val="left" w:pos="8244"/>
+          <w:tab w:val="left" w:pos="9160"/>
+          <w:tab w:val="left" w:pos="10076"/>
+          <w:tab w:val="left" w:pos="10992"/>
+          <w:tab w:val="left" w:pos="11908"/>
+          <w:tab w:val="left" w:pos="12824"/>
+          <w:tab w:val="left" w:pos="13740"/>
+          <w:tab w:val="left" w:pos="14656"/>
+        </w:tabs>
+        <w:spacing w:after="0" w:line="240" w:lineRule="auto"/>
+        <w:rPr>
+          <w:rFonts w:ascii="Consolas" w:eastAsia="Times New Roman" w:hAnsi="Consolas" w:cs="Courier New"/>
+          <w:color w:val="24292E"/>
+          <w:sz w:val="20"/>
+          <w:szCs w:val="20"/>
+          <w:lang w:eastAsia="en-GB"/>
+        </w:rPr>
+      </w:pPr>
+      <w:r>
+        <w:rPr>
+          <w:rFonts w:ascii="Consolas" w:eastAsia="Times New Roman" w:hAnsi="Consolas" w:cs="Courier New"/>
+          <w:color w:val="24292E"/>
+          <w:sz w:val="20"/>
+          <w:szCs w:val="20"/>
+          <w:lang w:eastAsia="en-GB"/>
+        </w:rPr>
+        <w:t xml:space="preserve">  </w:t>
+      </w:r>
+    </w:p>
+    <w:p>
+      <w:pPr>
+        <w:tabs>
+          <w:tab w:val="left" w:pos="916"/>
+          <w:tab w:val="left" w:pos="1832"/>
+          <w:tab w:val="left" w:pos="2748"/>
+          <w:tab w:val="left" w:pos="3664"/>
+          <w:tab w:val="left" w:pos="4580"/>
+          <w:tab w:val="left" w:pos="5496"/>
+          <w:tab w:val="left" w:pos="6412"/>
+          <w:tab w:val="left" w:pos="7328"/>
+          <w:tab w:val="left" w:pos="8244"/>
+          <w:tab w:val="left" w:pos="9160"/>
+          <w:tab w:val="left" w:pos="10076"/>
+          <w:tab w:val="left" w:pos="10992"/>
+          <w:tab w:val="left" w:pos="11908"/>
+          <w:tab w:val="left" w:pos="12824"/>
+          <w:tab w:val="left" w:pos="13740"/>
+          <w:tab w:val="left" w:pos="14656"/>
+        </w:tabs>
+        <w:spacing w:after="0" w:line="240" w:lineRule="auto"/>
+        <w:rPr>
+          <w:rFonts w:ascii="Consolas" w:eastAsia="Times New Roman" w:hAnsi="Consolas" w:cs="Courier New"/>
+          <w:color w:val="24292E"/>
+          <w:sz w:val="20"/>
+          <w:szCs w:val="20"/>
+          <w:lang w:eastAsia="en-GB"/>
+        </w:rPr>
+      </w:pPr>
+      <w:r>
+        <w:rPr>
+          <w:rFonts w:ascii="Consolas" w:eastAsia="Times New Roman" w:hAnsi="Consolas" w:cs="Courier New"/>
+          <w:color w:val="24292E"/>
+          <w:sz w:val="20"/>
+          <w:szCs w:val="20"/>
+          <w:lang w:eastAsia="en-GB"/>
+        </w:rPr>
+        <w:t xml:space="preserve">  </w:t>
+      </w:r>
+      <w:r>
+        <w:rPr>
+          <w:rFonts w:ascii="Consolas" w:eastAsia="Times New Roman" w:hAnsi="Consolas" w:cs="Courier New"/>
+          <w:color w:val="E36209"/>
+          <w:sz w:val="20"/>
+          <w:szCs w:val="20"/>
+          <w:lang w:eastAsia="en-GB"/>
+        </w:rPr>
+        <w:t>Color</w:t>
+      </w:r>
+      <w:r>
+        <w:rPr>
+          <w:rFonts w:ascii="Consolas" w:eastAsia="Times New Roman" w:hAnsi="Consolas" w:cs="Courier New"/>
+          <w:color w:val="24292E"/>
+          <w:sz w:val="20"/>
+          <w:szCs w:val="20"/>
+          <w:lang w:eastAsia="en-GB"/>
+        </w:rPr>
+        <w:t>()</w:t>
+      </w:r>
+      <w:r>
+        <w:rPr>
+          <w:rFonts w:ascii="Consolas" w:eastAsia="Times New Roman" w:hAnsi="Consolas" w:cs="Courier New"/>
+          <w:color w:val="24292E"/>
+          <w:sz w:val="20"/>
+          <w:szCs w:val="20"/>
+          <w:lang w:eastAsia="en-GB"/>
+        </w:rPr>
+        <w:tab/>
+      </w:r>
+      <w:r>
+        <w:rPr>
+          <w:rFonts w:ascii="Consolas" w:eastAsia="Times New Roman" w:hAnsi="Consolas" w:cs="Courier New"/>
+          <w:color w:val="24292E"/>
+          <w:sz w:val="20"/>
+          <w:szCs w:val="20"/>
+          <w:lang w:eastAsia="en-GB"/>
+        </w:rPr>
+        <w:tab/>
+      </w:r>
+      <w:r>
+        <w:rPr>
+          <w:rFonts w:ascii="Consolas" w:eastAsia="Times New Roman" w:hAnsi="Consolas" w:cs="Courier New"/>
+          <w:color w:val="24292E"/>
+          <w:sz w:val="20"/>
+          <w:szCs w:val="20"/>
+          <w:lang w:eastAsia="en-GB"/>
+        </w:rPr>
+        <w:tab/>
+      </w:r>
+      <w:r>
+        <w:rPr>
+          <w:rFonts w:ascii="Consolas" w:eastAsia="Times New Roman" w:hAnsi="Consolas" w:cs="Courier New"/>
+          <w:color w:val="24292E"/>
+          <w:sz w:val="20"/>
+          <w:szCs w:val="20"/>
+          <w:lang w:eastAsia="en-GB"/>
+        </w:rPr>
+        <w:tab/>
+      </w:r>
+      <w:r>
+        <w:rPr>
+          <w:rFonts w:ascii="Consolas" w:eastAsia="Times New Roman" w:hAnsi="Consolas" w:cs="Courier New"/>
+          <w:color w:val="24292E"/>
+          <w:sz w:val="20"/>
+          <w:szCs w:val="20"/>
+          <w:lang w:eastAsia="en-GB"/>
+        </w:rPr>
+        <w:tab/>
+      </w:r>
+      <w:r>
+        <w:rPr>
+          <w:rFonts w:ascii="Arial" w:hAnsi="Arial" w:cs="Arial"/>
         </w:rPr>
         <w:t xml:space="preserve">-   </w:t>
       </w:r>
       <w:r>
         <w:rPr>
           <w:rFonts w:ascii="Arial" w:hAnsi="Arial" w:cs="Arial"/>
-          <w:sz w:val="22"/>
-          <w:szCs w:val="22"/>
-        </w:rPr>
-        <w:t xml:space="preserve">start of inner operations (for </w:t>
-      </w:r>
-      <w:proofErr w:type="spellStart"/>
-      <w:r>
-        <w:rPr>
-          <w:rFonts w:ascii="Arial" w:hAnsi="Arial" w:cs="Arial"/>
-          <w:sz w:val="22"/>
-          <w:szCs w:val="22"/>
-        </w:rPr>
-        <w:t>OpenVideo</w:t>
-      </w:r>
-      <w:proofErr w:type="spellEnd"/>
-      <w:r>
-        <w:rPr>
-          <w:rFonts w:ascii="Arial" w:hAnsi="Arial" w:cs="Arial"/>
-          <w:sz w:val="22"/>
-          <w:szCs w:val="22"/>
-        </w:rPr>
-        <w:t xml:space="preserve"> images)</w:t>
-      </w:r>
-    </w:p>
-    <w:p>
-      <w:pPr>
-        <w:pStyle w:val="NormalWeb"/>
-        <w:shd w:val="clear" w:color="auto" w:fill="FFFFFF"/>
-        <w:spacing w:before="0" w:beforeAutospacing="0" w:after="0" w:afterAutospacing="0"/>
-        <w:rPr>
-          <w:rFonts w:ascii="Consolas" w:hAnsi="Consolas" w:cs="Courier New"/>
-          <w:color w:val="0070C0"/>
-        </w:rPr>
-      </w:pPr>
-      <w:r>
-        <w:rPr>
-          <w:rFonts w:ascii="Consolas" w:hAnsi="Consolas" w:cs="Courier New"/>
-          <w:color w:val="0070C0"/>
-        </w:rPr>
-        <w:t xml:space="preserve">  </w:t>
-      </w:r>
-      <w:proofErr w:type="gramStart"/>
-      <w:r>
-        <w:rPr>
-          <w:rFonts w:ascii="Consolas" w:hAnsi="Consolas" w:cs="Courier New"/>
-          <w:color w:val="0070C0"/>
-        </w:rPr>
-        <w:t>Grayscale(</w:t>
-      </w:r>
-      <w:proofErr w:type="gramEnd"/>
-      <w:r>
-        <w:rPr>
-          <w:rFonts w:ascii="Consolas" w:hAnsi="Consolas" w:cs="Courier New"/>
-          <w:color w:val="0070C0"/>
-        </w:rPr>
-        <w:t>)</w:t>
-      </w:r>
-      <w:r>
-        <w:rPr>
-          <w:rFonts w:ascii="Consolas" w:hAnsi="Consolas" w:cs="Courier New"/>
-          <w:color w:val="0070C0"/>
-        </w:rPr>
-        <w:tab/>
-      </w:r>
-      <w:r>
-        <w:rPr>
-          <w:rFonts w:ascii="Consolas" w:hAnsi="Consolas" w:cs="Courier New"/>
-          <w:color w:val="0070C0"/>
-        </w:rPr>
-        <w:tab/>
-      </w:r>
-      <w:r>
-        <w:rPr>
-          <w:rFonts w:ascii="Consolas" w:hAnsi="Consolas" w:cs="Courier New"/>
-          <w:color w:val="0070C0"/>
-        </w:rPr>
-        <w:tab/>
-      </w:r>
-      <w:r>
-        <w:rPr>
-          <w:rFonts w:ascii="Consolas" w:hAnsi="Consolas" w:cs="Courier New"/>
-          <w:color w:val="0070C0"/>
-        </w:rPr>
-        <w:tab/>
-      </w:r>
-      <w:r>
-        <w:rPr>
-          <w:rFonts w:ascii="Consolas" w:hAnsi="Consolas" w:cs="Courier New"/>
-          <w:color w:val="0070C0"/>
-        </w:rPr>
-        <w:tab/>
-      </w:r>
-      <w:r>
-        <w:rPr>
-          <w:rFonts w:ascii="Arial" w:hAnsi="Arial" w:cs="Arial"/>
-          <w:sz w:val="22"/>
-          <w:szCs w:val="22"/>
-        </w:rPr>
-        <w:t xml:space="preserve">-   </w:t>
-      </w:r>
-      <w:r>
-        <w:rPr>
-          <w:rFonts w:ascii="Arial" w:hAnsi="Arial" w:cs="Arial"/>
-          <w:sz w:val="22"/>
-          <w:szCs w:val="22"/>
-        </w:rPr>
-        <w:t>convert to grayscale</w:t>
-      </w:r>
-    </w:p>
-    <w:p>
-      <w:pPr>
-        <w:pStyle w:val="NormalWeb"/>
-        <w:shd w:val="clear" w:color="auto" w:fill="FFFFFF"/>
-        <w:spacing w:before="0" w:beforeAutospacing="0" w:after="0" w:afterAutospacing="0"/>
-        <w:rPr>
-          <w:rFonts w:ascii="Consolas" w:hAnsi="Consolas" w:cs="Courier New"/>
-          <w:color w:val="0070C0"/>
-          <w:sz w:val="22"/>
-          <w:szCs w:val="22"/>
-        </w:rPr>
-      </w:pPr>
-      <w:r>
-        <w:rPr>
-          <w:rFonts w:ascii="Consolas" w:hAnsi="Consolas" w:cs="Courier New"/>
-          <w:color w:val="0070C0"/>
-        </w:rPr>
-        <w:t xml:space="preserve">  </w:t>
-      </w:r>
-      <w:proofErr w:type="gramStart"/>
-      <w:r>
-        <w:rPr>
-          <w:rFonts w:ascii="Consolas" w:hAnsi="Consolas" w:cs="Courier New"/>
-          <w:color w:val="0070C0"/>
-        </w:rPr>
-        <w:t>5:background</w:t>
-      </w:r>
-      <w:proofErr w:type="gramEnd"/>
-      <w:r>
-        <w:rPr>
-          <w:rFonts w:ascii="Consolas" w:hAnsi="Consolas" w:cs="Courier New"/>
-          <w:color w:val="0070C0"/>
-        </w:rPr>
-        <w:t xml:space="preserve"> = </w:t>
-      </w:r>
-      <w:proofErr w:type="spellStart"/>
-      <w:r>
-        <w:rPr>
-          <w:rFonts w:ascii="Consolas" w:hAnsi="Consolas" w:cs="Courier New"/>
-          <w:color w:val="0070C0"/>
-        </w:rPr>
-        <w:t>UpdateBackground</w:t>
-      </w:r>
-      <w:proofErr w:type="spellEnd"/>
-      <w:r>
-        <w:rPr>
-          <w:rFonts w:ascii="Consolas" w:hAnsi="Consolas" w:cs="Courier New"/>
-          <w:color w:val="0070C0"/>
+        </w:rPr>
+        <w:t>convert binary image to color</w:t>
+      </w:r>
+    </w:p>
+    <w:p>
+      <w:pPr>
+        <w:tabs>
+          <w:tab w:val="left" w:pos="916"/>
+          <w:tab w:val="left" w:pos="1832"/>
+          <w:tab w:val="left" w:pos="2748"/>
+          <w:tab w:val="left" w:pos="3664"/>
+          <w:tab w:val="left" w:pos="4580"/>
+          <w:tab w:val="left" w:pos="5496"/>
+          <w:tab w:val="left" w:pos="6412"/>
+          <w:tab w:val="left" w:pos="7328"/>
+          <w:tab w:val="left" w:pos="8244"/>
+          <w:tab w:val="left" w:pos="9160"/>
+          <w:tab w:val="left" w:pos="10076"/>
+          <w:tab w:val="left" w:pos="10992"/>
+          <w:tab w:val="left" w:pos="11908"/>
+          <w:tab w:val="left" w:pos="12824"/>
+          <w:tab w:val="left" w:pos="13740"/>
+          <w:tab w:val="left" w:pos="14656"/>
+        </w:tabs>
+        <w:spacing w:after="0" w:line="240" w:lineRule="auto"/>
+        <w:rPr>
+          <w:rFonts w:ascii="Consolas" w:eastAsia="Times New Roman" w:hAnsi="Consolas" w:cs="Courier New"/>
+          <w:color w:val="24292E"/>
+          <w:sz w:val="20"/>
+          <w:szCs w:val="20"/>
+          <w:lang w:eastAsia="en-GB"/>
+        </w:rPr>
+      </w:pPr>
+      <w:r>
+        <w:rPr>
+          <w:rFonts w:ascii="Consolas" w:eastAsia="Times New Roman" w:hAnsi="Consolas" w:cs="Courier New"/>
+          <w:color w:val="24292E"/>
+          <w:sz w:val="20"/>
+          <w:szCs w:val="20"/>
+          <w:lang w:eastAsia="en-GB"/>
+        </w:rPr>
+        <w:t xml:space="preserve">  </w:t>
+      </w:r>
+      <w:r>
+        <w:rPr>
+          <w:rFonts w:ascii="Consolas" w:eastAsia="Times New Roman" w:hAnsi="Consolas" w:cs="Courier New"/>
+          <w:color w:val="E36209"/>
+          <w:sz w:val="20"/>
+          <w:szCs w:val="20"/>
+          <w:lang w:eastAsia="en-GB"/>
+        </w:rPr>
+        <w:t>DrawTracks</w:t>
+      </w:r>
+      <w:r>
+        <w:rPr>
+          <w:rFonts w:ascii="Consolas" w:eastAsia="Times New Roman" w:hAnsi="Consolas" w:cs="Courier New"/>
+          <w:color w:val="24292E"/>
+          <w:sz w:val="20"/>
+          <w:szCs w:val="20"/>
+          <w:lang w:eastAsia="en-GB"/>
         </w:rPr>
         <w:t>()</w:t>
       </w:r>
       <w:r>
         <w:rPr>
-          <w:rFonts w:ascii="Consolas" w:hAnsi="Consolas" w:cs="Courier New"/>
-          <w:color w:val="0070C0"/>
-        </w:rPr>
-        <w:tab/>
-      </w:r>
-      <w:r>
-        <w:rPr>
-          <w:rFonts w:ascii="Arial" w:hAnsi="Arial" w:cs="Arial"/>
-          <w:sz w:val="22"/>
-          <w:szCs w:val="22"/>
-        </w:rPr>
-        <w:t xml:space="preserve">-   </w:t>
-      </w:r>
-      <w:r>
-        <w:rPr>
-          <w:rFonts w:ascii="Arial" w:hAnsi="Arial" w:cs="Arial"/>
-          <w:sz w:val="22"/>
-          <w:szCs w:val="22"/>
-        </w:rPr>
-        <w:t>once every 5 images: update b</w:t>
-      </w:r>
-      <w:r>
-        <w:rPr>
-          <w:rFonts w:ascii="Arial" w:hAnsi="Arial" w:cs="Arial"/>
-          <w:sz w:val="22"/>
-          <w:szCs w:val="22"/>
-        </w:rPr>
-        <w:t>ack</w:t>
-      </w:r>
-      <w:r>
-        <w:rPr>
-          <w:rFonts w:ascii="Arial" w:hAnsi="Arial" w:cs="Arial"/>
-          <w:sz w:val="22"/>
-          <w:szCs w:val="22"/>
-        </w:rPr>
-        <w:t>g</w:t>
-      </w:r>
-      <w:r>
-        <w:rPr>
-          <w:rFonts w:ascii="Arial" w:hAnsi="Arial" w:cs="Arial"/>
-          <w:sz w:val="22"/>
-          <w:szCs w:val="22"/>
-        </w:rPr>
-        <w:t>round</w:t>
-      </w:r>
-      <w:r>
-        <w:rPr>
-          <w:rFonts w:ascii="Arial" w:hAnsi="Arial" w:cs="Arial"/>
-          <w:sz w:val="22"/>
-          <w:szCs w:val="22"/>
-        </w:rPr>
-        <w:t xml:space="preserve"> &amp; assign</w:t>
-      </w:r>
-    </w:p>
-    <w:p>
-      <w:pPr>
-        <w:pStyle w:val="NormalWeb"/>
-        <w:shd w:val="clear" w:color="auto" w:fill="FFFFFF"/>
-        <w:spacing w:before="0" w:beforeAutospacing="0" w:after="0" w:afterAutospacing="0"/>
-        <w:rPr>
-          <w:rFonts w:ascii="Consolas" w:hAnsi="Consolas" w:cs="Courier New"/>
-          <w:color w:val="0070C0"/>
-          <w:sz w:val="22"/>
-          <w:szCs w:val="22"/>
-        </w:rPr>
-      </w:pPr>
-      <w:r>
-        <w:rPr>
-          <w:rFonts w:ascii="Consolas" w:hAnsi="Consolas" w:cs="Courier New"/>
-          <w:color w:val="0070C0"/>
-        </w:rPr>
-        <w:t xml:space="preserve">  </w:t>
-      </w:r>
-      <w:proofErr w:type="spellStart"/>
-      <w:r>
-        <w:rPr>
-          <w:rFonts w:ascii="Consolas" w:hAnsi="Consolas" w:cs="Courier New"/>
-          <w:color w:val="0070C0"/>
-        </w:rPr>
-        <w:t>DifferenceAbs</w:t>
-      </w:r>
-      <w:proofErr w:type="spellEnd"/>
-      <w:r>
-        <w:rPr>
-          <w:rFonts w:ascii="Consolas" w:hAnsi="Consolas" w:cs="Courier New"/>
-          <w:color w:val="0070C0"/>
-        </w:rPr>
-        <w:t>(background)</w:t>
-      </w:r>
-      <w:r>
-        <w:rPr>
-          <w:rFonts w:ascii="Arial" w:hAnsi="Arial" w:cs="Arial"/>
-        </w:rPr>
-        <w:t xml:space="preserve"> </w:t>
-      </w:r>
-      <w:r>
-        <w:rPr>
-          <w:rFonts w:ascii="Arial" w:hAnsi="Arial" w:cs="Arial"/>
-        </w:rPr>
-        <w:tab/>
-      </w:r>
-      <w:r>
-        <w:rPr>
-          <w:rFonts w:ascii="Arial" w:hAnsi="Arial" w:cs="Arial"/>
-        </w:rPr>
-        <w:tab/>
-      </w:r>
-      <w:r>
-        <w:rPr>
-          <w:rFonts w:ascii="Arial" w:hAnsi="Arial" w:cs="Arial"/>
-          <w:sz w:val="22"/>
-          <w:szCs w:val="22"/>
-        </w:rPr>
-        <w:t xml:space="preserve">-   </w:t>
-      </w:r>
-      <w:r>
-        <w:rPr>
-          <w:rFonts w:ascii="Arial" w:hAnsi="Arial" w:cs="Arial"/>
-          <w:sz w:val="22"/>
-          <w:szCs w:val="22"/>
-        </w:rPr>
-        <w:t>subtract background from current image</w:t>
-      </w:r>
-    </w:p>
-    <w:p>
-      <w:pPr>
-        <w:pStyle w:val="NormalWeb"/>
-        <w:shd w:val="clear" w:color="auto" w:fill="FFFFFF"/>
-        <w:spacing w:before="0" w:beforeAutospacing="0" w:after="0" w:afterAutospacing="0"/>
-        <w:rPr>
-          <w:rFonts w:ascii="Consolas" w:hAnsi="Consolas" w:cs="Courier New"/>
-          <w:color w:val="0070C0"/>
-        </w:rPr>
-      </w:pPr>
-      <w:r>
-        <w:rPr>
-          <w:rFonts w:ascii="Consolas" w:hAnsi="Consolas" w:cs="Courier New"/>
-          <w:color w:val="0070C0"/>
-        </w:rPr>
-        <w:t xml:space="preserve">  </w:t>
-      </w:r>
-      <w:proofErr w:type="gramStart"/>
-      <w:r>
-        <w:rPr>
-          <w:rFonts w:ascii="Consolas" w:hAnsi="Consolas" w:cs="Courier New"/>
-          <w:color w:val="0070C0"/>
-        </w:rPr>
-        <w:t>Threshold(</w:t>
-      </w:r>
-      <w:proofErr w:type="gramEnd"/>
-      <w:r>
-        <w:rPr>
-          <w:rFonts w:ascii="Consolas" w:hAnsi="Consolas" w:cs="Courier New"/>
-          <w:color w:val="0070C0"/>
-        </w:rPr>
-        <w:t>)</w:t>
-      </w:r>
-      <w:r>
-        <w:rPr>
-          <w:rFonts w:ascii="Consolas" w:hAnsi="Consolas" w:cs="Courier New"/>
-          <w:color w:val="0070C0"/>
-        </w:rPr>
-        <w:tab/>
-      </w:r>
-      <w:r>
-        <w:rPr>
-          <w:rFonts w:ascii="Consolas" w:hAnsi="Consolas" w:cs="Courier New"/>
-          <w:color w:val="0070C0"/>
-        </w:rPr>
-        <w:tab/>
-      </w:r>
-      <w:r>
-        <w:rPr>
-          <w:rFonts w:ascii="Consolas" w:hAnsi="Consolas" w:cs="Courier New"/>
-          <w:color w:val="0070C0"/>
-        </w:rPr>
-        <w:tab/>
-      </w:r>
-      <w:r>
-        <w:rPr>
-          <w:rFonts w:ascii="Consolas" w:hAnsi="Consolas" w:cs="Courier New"/>
-          <w:color w:val="0070C0"/>
-        </w:rPr>
-        <w:tab/>
-      </w:r>
-      <w:r>
-        <w:rPr>
-          <w:rFonts w:ascii="Consolas" w:hAnsi="Consolas" w:cs="Courier New"/>
-          <w:color w:val="0070C0"/>
-        </w:rPr>
-        <w:tab/>
-      </w:r>
-      <w:r>
-        <w:rPr>
-          <w:rFonts w:ascii="Arial" w:hAnsi="Arial" w:cs="Arial"/>
-          <w:sz w:val="22"/>
-          <w:szCs w:val="22"/>
-        </w:rPr>
-        <w:t xml:space="preserve">-   </w:t>
-      </w:r>
-      <w:r>
-        <w:rPr>
-          <w:rFonts w:ascii="Arial" w:hAnsi="Arial" w:cs="Arial"/>
-          <w:sz w:val="22"/>
-          <w:szCs w:val="22"/>
-        </w:rPr>
-        <w:t xml:space="preserve">apply </w:t>
-      </w:r>
-      <w:r>
-        <w:rPr>
-          <w:rFonts w:ascii="Arial" w:hAnsi="Arial" w:cs="Arial"/>
-          <w:sz w:val="22"/>
-          <w:szCs w:val="22"/>
-        </w:rPr>
-        <w:t xml:space="preserve">binary </w:t>
-      </w:r>
-      <w:r>
-        <w:rPr>
-          <w:rFonts w:ascii="Arial" w:hAnsi="Arial" w:cs="Arial"/>
-          <w:sz w:val="22"/>
-          <w:szCs w:val="22"/>
-        </w:rPr>
-        <w:t>threshold on</w:t>
-      </w:r>
-      <w:r>
-        <w:rPr>
-          <w:rFonts w:ascii="Arial" w:hAnsi="Arial" w:cs="Arial"/>
-          <w:sz w:val="22"/>
-          <w:szCs w:val="22"/>
-        </w:rPr>
-        <w:t xml:space="preserve"> current image</w:t>
-      </w:r>
-      <w:r>
-        <w:rPr>
-          <w:rFonts w:ascii="Arial" w:hAnsi="Arial" w:cs="Arial"/>
-          <w:sz w:val="22"/>
-          <w:szCs w:val="22"/>
-        </w:rPr>
-        <w:t xml:space="preserve"> (using Otsu)</w:t>
-      </w:r>
-    </w:p>
-    <w:p>
-      <w:pPr>
-        <w:pStyle w:val="NormalWeb"/>
-        <w:shd w:val="clear" w:color="auto" w:fill="FFFFFF"/>
-        <w:spacing w:before="0" w:beforeAutospacing="0" w:after="0" w:afterAutospacing="0"/>
-        <w:rPr>
-          <w:rFonts w:ascii="Consolas" w:hAnsi="Consolas" w:cs="Courier New"/>
-          <w:color w:val="0070C0"/>
-        </w:rPr>
-      </w:pPr>
-      <w:r>
-        <w:rPr>
-          <w:rFonts w:ascii="Consolas" w:hAnsi="Consolas" w:cs="Courier New"/>
-          <w:color w:val="0070C0"/>
-        </w:rPr>
-        <w:t> </w:t>
-      </w:r>
-    </w:p>
-    <w:p>
-      <w:pPr>
-        <w:pStyle w:val="NormalWeb"/>
-        <w:shd w:val="clear" w:color="auto" w:fill="FFFFFF"/>
-        <w:spacing w:before="0" w:beforeAutospacing="0" w:after="0" w:afterAutospacing="0"/>
-        <w:rPr>
-          <w:rFonts w:ascii="Consolas" w:hAnsi="Consolas" w:cs="Courier New"/>
-          <w:color w:val="0070C0"/>
-        </w:rPr>
-      </w:pPr>
-      <w:r>
-        <w:rPr>
-          <w:rFonts w:ascii="Consolas" w:hAnsi="Consolas" w:cs="Courier New"/>
-          <w:color w:val="0070C0"/>
-        </w:rPr>
-        <w:t xml:space="preserve">  </w:t>
-      </w:r>
-      <w:proofErr w:type="spellStart"/>
-      <w:proofErr w:type="gramStart"/>
-      <w:r>
-        <w:rPr>
-          <w:rFonts w:ascii="Consolas" w:hAnsi="Consolas" w:cs="Courier New"/>
-          <w:color w:val="0070C0"/>
-        </w:rPr>
-        <w:t>CreateClusters</w:t>
-      </w:r>
-      <w:proofErr w:type="spellEnd"/>
-      <w:r>
-        <w:rPr>
-          <w:rFonts w:ascii="Consolas" w:hAnsi="Consolas" w:cs="Courier New"/>
-          <w:color w:val="0070C0"/>
-        </w:rPr>
-        <w:t>(</w:t>
-      </w:r>
-      <w:proofErr w:type="gramEnd"/>
-      <w:r>
-        <w:rPr>
-          <w:rFonts w:ascii="Consolas" w:hAnsi="Consolas" w:cs="Courier New"/>
-          <w:color w:val="0070C0"/>
-        </w:rPr>
-        <w:t>)</w:t>
-      </w:r>
-      <w:r>
-        <w:rPr>
-          <w:rFonts w:ascii="Consolas" w:hAnsi="Consolas" w:cs="Courier New"/>
-          <w:color w:val="0070C0"/>
-        </w:rPr>
-        <w:tab/>
-      </w:r>
-      <w:r>
-        <w:rPr>
-          <w:rFonts w:ascii="Consolas" w:hAnsi="Consolas" w:cs="Courier New"/>
-          <w:color w:val="0070C0"/>
-        </w:rPr>
-        <w:tab/>
-      </w:r>
-      <w:r>
-        <w:rPr>
-          <w:rFonts w:ascii="Consolas" w:hAnsi="Consolas" w:cs="Courier New"/>
-          <w:color w:val="0070C0"/>
-        </w:rPr>
-        <w:tab/>
-      </w:r>
-      <w:r>
-        <w:rPr>
-          <w:rFonts w:ascii="Consolas" w:hAnsi="Consolas" w:cs="Courier New"/>
-          <w:color w:val="0070C0"/>
-        </w:rPr>
-        <w:tab/>
-      </w:r>
-      <w:r>
-        <w:rPr>
-          <w:rFonts w:ascii="Arial" w:hAnsi="Arial" w:cs="Arial"/>
-          <w:sz w:val="22"/>
-          <w:szCs w:val="22"/>
-        </w:rPr>
-        <w:t xml:space="preserve">-   </w:t>
-      </w:r>
-      <w:r>
-        <w:rPr>
-          <w:rFonts w:ascii="Arial" w:hAnsi="Arial" w:cs="Arial"/>
-          <w:sz w:val="22"/>
-          <w:szCs w:val="22"/>
-        </w:rPr>
-        <w:t>create clusters, automatically define parameters</w:t>
-      </w:r>
-    </w:p>
-    <w:p>
-      <w:pPr>
-        <w:pStyle w:val="NormalWeb"/>
-        <w:shd w:val="clear" w:color="auto" w:fill="FFFFFF"/>
-        <w:spacing w:before="0" w:beforeAutospacing="0" w:after="0" w:afterAutospacing="0"/>
-        <w:rPr>
-          <w:rFonts w:ascii="Consolas" w:hAnsi="Consolas" w:cs="Courier New"/>
-          <w:color w:val="0070C0"/>
-        </w:rPr>
-      </w:pPr>
-      <w:r>
-        <w:rPr>
-          <w:rFonts w:ascii="Consolas" w:hAnsi="Consolas" w:cs="Courier New"/>
-          <w:color w:val="0070C0"/>
-        </w:rPr>
-        <w:t xml:space="preserve">  </w:t>
-      </w:r>
-      <w:proofErr w:type="spellStart"/>
-      <w:proofErr w:type="gramStart"/>
-      <w:r>
-        <w:rPr>
-          <w:rFonts w:ascii="Consolas" w:hAnsi="Consolas" w:cs="Courier New"/>
-          <w:color w:val="0070C0"/>
-        </w:rPr>
-        <w:t>CreateTracks</w:t>
-      </w:r>
-      <w:proofErr w:type="spellEnd"/>
-      <w:r>
-        <w:rPr>
-          <w:rFonts w:ascii="Consolas" w:hAnsi="Consolas" w:cs="Courier New"/>
-          <w:color w:val="0070C0"/>
-        </w:rPr>
-        <w:t>(</w:t>
-      </w:r>
-      <w:proofErr w:type="gramEnd"/>
-      <w:r>
-        <w:rPr>
-          <w:rFonts w:ascii="Consolas" w:hAnsi="Consolas" w:cs="Courier New"/>
-          <w:color w:val="0070C0"/>
-        </w:rPr>
-        <w:t>)</w:t>
-      </w:r>
-      <w:r>
-        <w:rPr>
-          <w:rFonts w:ascii="Consolas" w:hAnsi="Consolas" w:cs="Courier New"/>
-          <w:color w:val="0070C0"/>
-        </w:rPr>
-        <w:tab/>
-      </w:r>
-      <w:r>
-        <w:rPr>
-          <w:rFonts w:ascii="Consolas" w:hAnsi="Consolas" w:cs="Courier New"/>
-          <w:color w:val="0070C0"/>
-        </w:rPr>
-        <w:tab/>
-      </w:r>
-      <w:r>
-        <w:rPr>
-          <w:rFonts w:ascii="Consolas" w:hAnsi="Consolas" w:cs="Courier New"/>
-          <w:color w:val="0070C0"/>
-        </w:rPr>
-        <w:tab/>
-      </w:r>
-      <w:r>
-        <w:rPr>
-          <w:rFonts w:ascii="Consolas" w:hAnsi="Consolas" w:cs="Courier New"/>
-          <w:color w:val="0070C0"/>
-        </w:rPr>
-        <w:tab/>
-      </w:r>
-      <w:r>
-        <w:rPr>
-          <w:rFonts w:ascii="Consolas" w:hAnsi="Consolas" w:cs="Courier New"/>
-          <w:color w:val="0070C0"/>
-        </w:rPr>
-        <w:tab/>
-      </w:r>
-      <w:r>
-        <w:rPr>
-          <w:rFonts w:ascii="Arial" w:hAnsi="Arial" w:cs="Arial"/>
-          <w:sz w:val="22"/>
-          <w:szCs w:val="22"/>
-        </w:rPr>
-        <w:t xml:space="preserve">-   </w:t>
-      </w:r>
-      <w:r>
-        <w:rPr>
-          <w:rFonts w:ascii="Arial" w:hAnsi="Arial" w:cs="Arial"/>
-          <w:sz w:val="22"/>
-          <w:szCs w:val="22"/>
-        </w:rPr>
-        <w:t xml:space="preserve">create </w:t>
-      </w:r>
-      <w:r>
-        <w:rPr>
-          <w:rFonts w:ascii="Arial" w:hAnsi="Arial" w:cs="Arial"/>
-          <w:sz w:val="22"/>
-          <w:szCs w:val="22"/>
+          <w:rFonts w:ascii="Consolas" w:eastAsia="Times New Roman" w:hAnsi="Consolas" w:cs="Courier New"/>
+          <w:color w:val="24292E"/>
+          <w:sz w:val="20"/>
+          <w:szCs w:val="20"/>
+          <w:lang w:eastAsia="en-GB"/>
+        </w:rPr>
+        <w:tab/>
+      </w:r>
+      <w:r>
+        <w:rPr>
+          <w:rFonts w:ascii="Consolas" w:eastAsia="Times New Roman" w:hAnsi="Consolas" w:cs="Courier New"/>
+          <w:color w:val="24292E"/>
+          <w:sz w:val="20"/>
+          <w:szCs w:val="20"/>
+          <w:lang w:eastAsia="en-GB"/>
+        </w:rPr>
+        <w:tab/>
+      </w:r>
+      <w:r>
+        <w:rPr>
+          <w:rFonts w:ascii="Consolas" w:eastAsia="Times New Roman" w:hAnsi="Consolas" w:cs="Courier New"/>
+          <w:color w:val="24292E"/>
+          <w:sz w:val="20"/>
+          <w:szCs w:val="20"/>
+          <w:lang w:eastAsia="en-GB"/>
+        </w:rPr>
+        <w:tab/>
+      </w:r>
+      <w:r>
+        <w:rPr>
+          <w:rFonts w:ascii="Consolas" w:eastAsia="Times New Roman" w:hAnsi="Consolas" w:cs="Courier New"/>
+          <w:color w:val="24292E"/>
+          <w:sz w:val="20"/>
+          <w:szCs w:val="20"/>
+          <w:lang w:eastAsia="en-GB"/>
+        </w:rPr>
+        <w:tab/>
+      </w:r>
+      <w:r>
+        <w:rPr>
+          <w:rFonts w:ascii="Consolas" w:eastAsia="Times New Roman" w:hAnsi="Consolas" w:cs="Courier New"/>
+          <w:color w:val="24292E"/>
+          <w:sz w:val="20"/>
+          <w:szCs w:val="20"/>
+          <w:lang w:eastAsia="en-GB"/>
+        </w:rPr>
+        <w:tab/>
+      </w:r>
+      <w:r>
+        <w:rPr>
+          <w:rFonts w:ascii="Arial" w:hAnsi="Arial" w:cs="Arial"/>
+        </w:rPr>
+        <w:t xml:space="preserve">-   draw </w:t>
+      </w:r>
+      <w:r>
+        <w:rPr>
+          <w:rFonts w:ascii="Arial" w:hAnsi="Arial" w:cs="Arial"/>
         </w:rPr>
         <w:t>tracking</w:t>
       </w:r>
       <w:r>
         <w:rPr>
           <w:rFonts w:ascii="Arial" w:hAnsi="Arial" w:cs="Arial"/>
-          <w:sz w:val="22"/>
-          <w:szCs w:val="22"/>
-        </w:rPr>
-        <w:t>, automatically define parameters</w:t>
-      </w:r>
-    </w:p>
-    <w:p>
-      <w:pPr>
-        <w:pStyle w:val="NormalWeb"/>
-        <w:shd w:val="clear" w:color="auto" w:fill="FFFFFF"/>
-        <w:spacing w:before="0" w:beforeAutospacing="0" w:after="0" w:afterAutospacing="0"/>
-        <w:rPr>
-          <w:rFonts w:ascii="Consolas" w:hAnsi="Consolas" w:cs="Courier New"/>
-          <w:color w:val="0070C0"/>
-        </w:rPr>
-      </w:pPr>
-      <w:r>
-        <w:rPr>
-          <w:rFonts w:ascii="Consolas" w:hAnsi="Consolas" w:cs="Courier New"/>
-          <w:color w:val="0070C0"/>
-        </w:rPr>
-        <w:t> </w:t>
-      </w:r>
-    </w:p>
-    <w:p>
-      <w:pPr>
-        <w:pStyle w:val="NormalWeb"/>
-        <w:shd w:val="clear" w:color="auto" w:fill="FFFFFF"/>
-        <w:spacing w:before="0" w:beforeAutospacing="0" w:after="0" w:afterAutospacing="0"/>
-        <w:rPr>
-          <w:rFonts w:ascii="Consolas" w:hAnsi="Consolas" w:cs="Courier New"/>
-          <w:color w:val="0070C0"/>
-        </w:rPr>
-      </w:pPr>
-      <w:r>
-        <w:rPr>
-          <w:rFonts w:ascii="Consolas" w:hAnsi="Consolas" w:cs="Courier New"/>
-          <w:color w:val="0070C0"/>
-        </w:rPr>
-        <w:t xml:space="preserve">  </w:t>
-      </w:r>
-      <w:proofErr w:type="spellStart"/>
-      <w:proofErr w:type="gramStart"/>
-      <w:r>
-        <w:rPr>
-          <w:rFonts w:ascii="Consolas" w:hAnsi="Consolas" w:cs="Courier New"/>
-          <w:color w:val="0070C0"/>
-        </w:rPr>
-        <w:t>DrawClusters</w:t>
-      </w:r>
-      <w:proofErr w:type="spellEnd"/>
-      <w:r>
-        <w:rPr>
-          <w:rFonts w:ascii="Consolas" w:hAnsi="Consolas" w:cs="Courier New"/>
-          <w:color w:val="0070C0"/>
-        </w:rPr>
-        <w:t>(</w:t>
-      </w:r>
-      <w:proofErr w:type="gramEnd"/>
-      <w:r>
-        <w:rPr>
-          <w:rFonts w:ascii="Consolas" w:hAnsi="Consolas" w:cs="Courier New"/>
-          <w:color w:val="0070C0"/>
-        </w:rPr>
-        <w:t>)</w:t>
-      </w:r>
-      <w:r>
-        <w:rPr>
-          <w:rFonts w:ascii="Consolas" w:hAnsi="Consolas" w:cs="Courier New"/>
-          <w:color w:val="0070C0"/>
-        </w:rPr>
-        <w:tab/>
-      </w:r>
-      <w:r>
-        <w:rPr>
-          <w:rFonts w:ascii="Consolas" w:hAnsi="Consolas" w:cs="Courier New"/>
-          <w:color w:val="0070C0"/>
-        </w:rPr>
-        <w:tab/>
-      </w:r>
-      <w:r>
-        <w:rPr>
-          <w:rFonts w:ascii="Consolas" w:hAnsi="Consolas" w:cs="Courier New"/>
-          <w:color w:val="0070C0"/>
-        </w:rPr>
-        <w:tab/>
-      </w:r>
-      <w:r>
-        <w:rPr>
-          <w:rFonts w:ascii="Consolas" w:hAnsi="Consolas" w:cs="Courier New"/>
-          <w:color w:val="0070C0"/>
-        </w:rPr>
-        <w:tab/>
-      </w:r>
-      <w:r>
-        <w:rPr>
-          <w:rFonts w:ascii="Consolas" w:hAnsi="Consolas" w:cs="Courier New"/>
-          <w:color w:val="0070C0"/>
-        </w:rPr>
-        <w:tab/>
-      </w:r>
-      <w:r>
-        <w:rPr>
-          <w:rFonts w:ascii="Arial" w:hAnsi="Arial" w:cs="Arial"/>
-          <w:sz w:val="22"/>
-          <w:szCs w:val="22"/>
-        </w:rPr>
-        <w:t xml:space="preserve">-   </w:t>
-      </w:r>
-      <w:r>
-        <w:rPr>
-          <w:rFonts w:ascii="Arial" w:hAnsi="Arial" w:cs="Arial"/>
-          <w:sz w:val="22"/>
-          <w:szCs w:val="22"/>
-        </w:rPr>
-        <w:t>draw clusters</w:t>
-      </w:r>
-      <w:r>
-        <w:rPr>
-          <w:rFonts w:ascii="Arial" w:hAnsi="Arial" w:cs="Arial"/>
-          <w:sz w:val="22"/>
-          <w:szCs w:val="22"/>
-        </w:rPr>
-        <w:t xml:space="preserve"> </w:t>
-      </w:r>
-      <w:r>
-        <w:rPr>
-          <w:rFonts w:ascii="Arial" w:hAnsi="Arial" w:cs="Arial"/>
-          <w:sz w:val="22"/>
-          <w:szCs w:val="22"/>
-        </w:rPr>
-        <w:t>into current image</w:t>
-      </w:r>
-    </w:p>
-    <w:p>
-      <w:pPr>
-        <w:pStyle w:val="NormalWeb"/>
-        <w:shd w:val="clear" w:color="auto" w:fill="FFFFFF"/>
-        <w:spacing w:before="0" w:beforeAutospacing="0" w:after="0" w:afterAutospacing="0"/>
-        <w:rPr>
-          <w:rFonts w:ascii="Consolas" w:hAnsi="Consolas" w:cs="Courier New"/>
-          <w:color w:val="0070C0"/>
-        </w:rPr>
-      </w:pPr>
-      <w:r>
-        <w:rPr>
-          <w:rFonts w:ascii="Consolas" w:hAnsi="Consolas" w:cs="Courier New"/>
-          <w:color w:val="0070C0"/>
-        </w:rPr>
-        <w:t xml:space="preserve">  </w:t>
-      </w:r>
-      <w:proofErr w:type="spellStart"/>
-      <w:proofErr w:type="gramStart"/>
-      <w:r>
-        <w:rPr>
-          <w:rFonts w:ascii="Consolas" w:hAnsi="Consolas" w:cs="Courier New"/>
-          <w:color w:val="0070C0"/>
+        </w:rPr>
+        <w:t xml:space="preserve"> into current image</w:t>
+      </w:r>
+    </w:p>
+    <w:p>
+      <w:pPr>
+        <w:tabs>
+          <w:tab w:val="left" w:pos="916"/>
+          <w:tab w:val="left" w:pos="1832"/>
+          <w:tab w:val="left" w:pos="2748"/>
+          <w:tab w:val="left" w:pos="3664"/>
+          <w:tab w:val="left" w:pos="4580"/>
+          <w:tab w:val="left" w:pos="5496"/>
+          <w:tab w:val="left" w:pos="6412"/>
+          <w:tab w:val="left" w:pos="7328"/>
+          <w:tab w:val="left" w:pos="8244"/>
+          <w:tab w:val="left" w:pos="9160"/>
+          <w:tab w:val="left" w:pos="10076"/>
+          <w:tab w:val="left" w:pos="10992"/>
+          <w:tab w:val="left" w:pos="11908"/>
+          <w:tab w:val="left" w:pos="12824"/>
+          <w:tab w:val="left" w:pos="13740"/>
+          <w:tab w:val="left" w:pos="14656"/>
+        </w:tabs>
+        <w:spacing w:after="0" w:line="240" w:lineRule="auto"/>
+        <w:rPr>
+          <w:rFonts w:ascii="Consolas" w:eastAsia="Times New Roman" w:hAnsi="Consolas" w:cs="Courier New"/>
+          <w:color w:val="24292E"/>
+          <w:sz w:val="20"/>
+          <w:szCs w:val="20"/>
+          <w:lang w:eastAsia="en-GB"/>
+        </w:rPr>
+      </w:pPr>
+      <w:r>
+        <w:rPr>
+          <w:rFonts w:ascii="Consolas" w:eastAsia="Times New Roman" w:hAnsi="Consolas" w:cs="Courier New"/>
+          <w:color w:val="24292E"/>
+          <w:sz w:val="20"/>
+          <w:szCs w:val="20"/>
+          <w:lang w:eastAsia="en-GB"/>
+        </w:rPr>
+        <w:t xml:space="preserve">  </w:t>
+      </w:r>
+      <w:r>
+        <w:rPr>
+          <w:rFonts w:ascii="Consolas" w:eastAsia="Times New Roman" w:hAnsi="Consolas" w:cs="Courier New"/>
+          <w:color w:val="E36209"/>
+          <w:sz w:val="20"/>
+          <w:szCs w:val="20"/>
+          <w:lang w:eastAsia="en-GB"/>
         </w:rPr>
         <w:t>ShowImage</w:t>
       </w:r>
-      <w:proofErr w:type="spellEnd"/>
-      <w:r>
-        <w:rPr>
-          <w:rFonts w:ascii="Consolas" w:hAnsi="Consolas" w:cs="Courier New"/>
-          <w:color w:val="0070C0"/>
-        </w:rPr>
-        <w:t>(</w:t>
-      </w:r>
-      <w:proofErr w:type="gramEnd"/>
-      <w:r>
-        <w:rPr>
-          <w:rFonts w:ascii="Consolas" w:hAnsi="Consolas" w:cs="Courier New"/>
-          <w:color w:val="0070C0"/>
-        </w:rPr>
-        <w:t>)</w:t>
-      </w:r>
-      <w:r>
-        <w:rPr>
-          <w:rFonts w:ascii="Consolas" w:hAnsi="Consolas" w:cs="Courier New"/>
-          <w:color w:val="0070C0"/>
-        </w:rPr>
-        <w:tab/>
-      </w:r>
-      <w:r>
-        <w:rPr>
-          <w:rFonts w:ascii="Consolas" w:hAnsi="Consolas" w:cs="Courier New"/>
-          <w:color w:val="0070C0"/>
-        </w:rPr>
-        <w:tab/>
-      </w:r>
-      <w:r>
-        <w:rPr>
-          <w:rFonts w:ascii="Consolas" w:hAnsi="Consolas" w:cs="Courier New"/>
-          <w:color w:val="0070C0"/>
-        </w:rPr>
-        <w:tab/>
-      </w:r>
-      <w:r>
-        <w:rPr>
-          <w:rFonts w:ascii="Consolas" w:hAnsi="Consolas" w:cs="Courier New"/>
-          <w:color w:val="0070C0"/>
-        </w:rPr>
-        <w:tab/>
-      </w:r>
-      <w:r>
-        <w:rPr>
-          <w:rFonts w:ascii="Consolas" w:hAnsi="Consolas" w:cs="Courier New"/>
-          <w:color w:val="0070C0"/>
-        </w:rPr>
-        <w:tab/>
-      </w:r>
-      <w:r>
-        <w:rPr>
-          <w:rFonts w:ascii="Arial" w:hAnsi="Arial" w:cs="Arial"/>
-          <w:sz w:val="22"/>
-          <w:szCs w:val="22"/>
-        </w:rPr>
-        <w:t xml:space="preserve">-   </w:t>
-      </w:r>
-      <w:r>
-        <w:rPr>
-          <w:rFonts w:ascii="Arial" w:hAnsi="Arial" w:cs="Arial"/>
-          <w:sz w:val="22"/>
-          <w:szCs w:val="22"/>
-        </w:rPr>
-        <w:t>show current image</w:t>
-      </w:r>
-    </w:p>
-    <w:p>
-      <w:pPr>
-        <w:pStyle w:val="NormalWeb"/>
-        <w:shd w:val="clear" w:color="auto" w:fill="FFFFFF"/>
-        <w:spacing w:before="0" w:beforeAutospacing="0" w:after="0" w:afterAutospacing="0"/>
-        <w:rPr>
-          <w:rFonts w:ascii="Consolas" w:hAnsi="Consolas" w:cs="Courier New"/>
-          <w:color w:val="0070C0"/>
-          <w:sz w:val="22"/>
-          <w:szCs w:val="22"/>
-        </w:rPr>
-      </w:pPr>
-      <w:r>
-        <w:rPr>
-          <w:rFonts w:ascii="Consolas" w:hAnsi="Consolas" w:cs="Courier New"/>
-          <w:color w:val="0070C0"/>
+      <w:r>
+        <w:rPr>
+          <w:rFonts w:ascii="Consolas" w:eastAsia="Times New Roman" w:hAnsi="Consolas" w:cs="Courier New"/>
+          <w:color w:val="24292E"/>
+          <w:sz w:val="20"/>
+          <w:szCs w:val="20"/>
+          <w:lang w:eastAsia="en-GB"/>
+        </w:rPr>
+        <w:t>()</w:t>
+      </w:r>
+      <w:r>
+        <w:rPr>
+          <w:rFonts w:ascii="Consolas" w:eastAsia="Times New Roman" w:hAnsi="Consolas" w:cs="Courier New"/>
+          <w:color w:val="24292E"/>
+          <w:sz w:val="20"/>
+          <w:szCs w:val="20"/>
+          <w:lang w:eastAsia="en-GB"/>
+        </w:rPr>
+        <w:tab/>
+      </w:r>
+      <w:r>
+        <w:rPr>
+          <w:rFonts w:ascii="Consolas" w:eastAsia="Times New Roman" w:hAnsi="Consolas" w:cs="Courier New"/>
+          <w:color w:val="24292E"/>
+          <w:sz w:val="20"/>
+          <w:szCs w:val="20"/>
+          <w:lang w:eastAsia="en-GB"/>
+        </w:rPr>
+        <w:tab/>
+      </w:r>
+      <w:r>
+        <w:rPr>
+          <w:rFonts w:ascii="Consolas" w:eastAsia="Times New Roman" w:hAnsi="Consolas" w:cs="Courier New"/>
+          <w:color w:val="24292E"/>
+          <w:sz w:val="20"/>
+          <w:szCs w:val="20"/>
+          <w:lang w:eastAsia="en-GB"/>
+        </w:rPr>
+        <w:tab/>
+      </w:r>
+      <w:r>
+        <w:rPr>
+          <w:rFonts w:ascii="Consolas" w:eastAsia="Times New Roman" w:hAnsi="Consolas" w:cs="Courier New"/>
+          <w:color w:val="24292E"/>
+          <w:sz w:val="20"/>
+          <w:szCs w:val="20"/>
+          <w:lang w:eastAsia="en-GB"/>
+        </w:rPr>
+        <w:tab/>
+      </w:r>
+      <w:r>
+        <w:rPr>
+          <w:rFonts w:ascii="Consolas" w:eastAsia="Times New Roman" w:hAnsi="Consolas" w:cs="Courier New"/>
+          <w:color w:val="24292E"/>
+          <w:sz w:val="20"/>
+          <w:szCs w:val="20"/>
+          <w:lang w:eastAsia="en-GB"/>
+        </w:rPr>
+        <w:tab/>
+      </w:r>
+      <w:r>
+        <w:rPr>
+          <w:rFonts w:ascii="Arial" w:hAnsi="Arial" w:cs="Arial"/>
+        </w:rPr>
+        <w:t>-   show current image</w:t>
+      </w:r>
+    </w:p>
+    <w:p>
+      <w:pPr>
+        <w:tabs>
+          <w:tab w:val="left" w:pos="916"/>
+          <w:tab w:val="left" w:pos="1832"/>
+          <w:tab w:val="left" w:pos="2748"/>
+          <w:tab w:val="left" w:pos="3664"/>
+          <w:tab w:val="left" w:pos="4580"/>
+          <w:tab w:val="left" w:pos="5496"/>
+          <w:tab w:val="left" w:pos="6412"/>
+          <w:tab w:val="left" w:pos="7328"/>
+          <w:tab w:val="left" w:pos="8244"/>
+          <w:tab w:val="left" w:pos="9160"/>
+          <w:tab w:val="left" w:pos="10076"/>
+          <w:tab w:val="left" w:pos="10992"/>
+          <w:tab w:val="left" w:pos="11908"/>
+          <w:tab w:val="left" w:pos="12824"/>
+          <w:tab w:val="left" w:pos="13740"/>
+          <w:tab w:val="left" w:pos="14656"/>
+        </w:tabs>
+        <w:spacing w:after="0" w:line="240" w:lineRule="auto"/>
+        <w:rPr>
+          <w:rFonts w:ascii="Consolas" w:eastAsia="Times New Roman" w:hAnsi="Consolas" w:cs="Courier New"/>
+          <w:color w:val="24292E"/>
+          <w:sz w:val="20"/>
+          <w:szCs w:val="20"/>
+          <w:lang w:eastAsia="en-GB"/>
+        </w:rPr>
+      </w:pPr>
+      <w:r>
+        <w:rPr>
+          <w:rFonts w:ascii="Consolas" w:eastAsia="Times New Roman" w:hAnsi="Consolas" w:cs="Courier New"/>
+          <w:color w:val="24292E"/>
+          <w:sz w:val="20"/>
+          <w:szCs w:val="20"/>
+          <w:lang w:eastAsia="en-GB"/>
         </w:rPr>
         <w:t>}</w:t>
       </w:r>
       <w:r>
         <w:rPr>
-          <w:rFonts w:ascii="Consolas" w:hAnsi="Consolas" w:cs="Courier New"/>
-          <w:color w:val="0070C0"/>
-        </w:rPr>
-        <w:tab/>
-      </w:r>
-      <w:r>
-        <w:rPr>
-          <w:rFonts w:ascii="Consolas" w:hAnsi="Consolas" w:cs="Courier New"/>
-          <w:color w:val="0070C0"/>
-        </w:rPr>
-        <w:tab/>
-      </w:r>
-      <w:r>
-        <w:rPr>
-          <w:rFonts w:ascii="Consolas" w:hAnsi="Consolas" w:cs="Courier New"/>
-          <w:color w:val="0070C0"/>
-        </w:rPr>
-        <w:tab/>
-      </w:r>
-      <w:r>
-        <w:rPr>
-          <w:rFonts w:ascii="Consolas" w:hAnsi="Consolas" w:cs="Courier New"/>
-          <w:color w:val="0070C0"/>
-        </w:rPr>
-        <w:tab/>
-      </w:r>
-      <w:r>
-        <w:rPr>
-          <w:rFonts w:ascii="Consolas" w:hAnsi="Consolas" w:cs="Courier New"/>
-          <w:color w:val="0070C0"/>
-        </w:rPr>
-        <w:tab/>
-      </w:r>
-      <w:r>
-        <w:rPr>
-          <w:rFonts w:ascii="Consolas" w:hAnsi="Consolas" w:cs="Courier New"/>
-          <w:color w:val="0070C0"/>
-        </w:rPr>
-        <w:tab/>
-      </w:r>
-      <w:r>
-        <w:rPr>
-          <w:rFonts w:ascii="Consolas" w:hAnsi="Consolas" w:cs="Courier New"/>
-          <w:color w:val="0070C0"/>
-        </w:rPr>
-        <w:tab/>
-      </w:r>
-      <w:r>
-        <w:rPr>
-          <w:rFonts w:ascii="Arial" w:hAnsi="Arial" w:cs="Arial"/>
-          <w:sz w:val="22"/>
-          <w:szCs w:val="22"/>
-        </w:rPr>
-        <w:t xml:space="preserve">-   </w:t>
-      </w:r>
-      <w:r>
-        <w:rPr>
-          <w:rFonts w:ascii="Arial" w:hAnsi="Arial" w:cs="Arial"/>
-          <w:sz w:val="22"/>
-          <w:szCs w:val="22"/>
-        </w:rPr>
-        <w:t>end</w:t>
-      </w:r>
-      <w:r>
-        <w:rPr>
-          <w:rFonts w:ascii="Arial" w:hAnsi="Arial" w:cs="Arial"/>
-          <w:sz w:val="22"/>
-          <w:szCs w:val="22"/>
-        </w:rPr>
-        <w:t xml:space="preserve"> of inner operations</w:t>
-      </w:r>
-      <w:r>
-        <w:rPr>
-          <w:rFonts w:ascii="Arial" w:hAnsi="Arial" w:cs="Arial"/>
-          <w:sz w:val="22"/>
-          <w:szCs w:val="22"/>
-        </w:rPr>
-        <w:t xml:space="preserve"> (for </w:t>
-      </w:r>
-      <w:proofErr w:type="spellStart"/>
-      <w:r>
-        <w:rPr>
-          <w:rFonts w:ascii="Arial" w:hAnsi="Arial" w:cs="Arial"/>
-          <w:sz w:val="22"/>
-          <w:szCs w:val="22"/>
-        </w:rPr>
-        <w:t>OpenVideo</w:t>
-      </w:r>
-      <w:proofErr w:type="spellEnd"/>
-      <w:r>
-        <w:rPr>
-          <w:rFonts w:ascii="Arial" w:hAnsi="Arial" w:cs="Arial"/>
-          <w:sz w:val="22"/>
-          <w:szCs w:val="22"/>
-        </w:rPr>
-        <w:t xml:space="preserve"> images)</w:t>
+          <w:rFonts w:ascii="Consolas" w:eastAsia="Times New Roman" w:hAnsi="Consolas" w:cs="Courier New"/>
+          <w:color w:val="24292E"/>
+          <w:sz w:val="20"/>
+          <w:szCs w:val="20"/>
+          <w:lang w:eastAsia="en-GB"/>
+        </w:rPr>
+        <w:tab/>
+      </w:r>
+      <w:r>
+        <w:rPr>
+          <w:rFonts w:ascii="Consolas" w:eastAsia="Times New Roman" w:hAnsi="Consolas" w:cs="Courier New"/>
+          <w:color w:val="24292E"/>
+          <w:sz w:val="20"/>
+          <w:szCs w:val="20"/>
+          <w:lang w:eastAsia="en-GB"/>
+        </w:rPr>
+        <w:tab/>
+      </w:r>
+      <w:r>
+        <w:rPr>
+          <w:rFonts w:ascii="Consolas" w:eastAsia="Times New Roman" w:hAnsi="Consolas" w:cs="Courier New"/>
+          <w:color w:val="24292E"/>
+          <w:sz w:val="20"/>
+          <w:szCs w:val="20"/>
+          <w:lang w:eastAsia="en-GB"/>
+        </w:rPr>
+        <w:tab/>
+      </w:r>
+      <w:r>
+        <w:rPr>
+          <w:rFonts w:ascii="Consolas" w:eastAsia="Times New Roman" w:hAnsi="Consolas" w:cs="Courier New"/>
+          <w:color w:val="24292E"/>
+          <w:sz w:val="20"/>
+          <w:szCs w:val="20"/>
+          <w:lang w:eastAsia="en-GB"/>
+        </w:rPr>
+        <w:tab/>
+      </w:r>
+      <w:r>
+        <w:rPr>
+          <w:rFonts w:ascii="Consolas" w:eastAsia="Times New Roman" w:hAnsi="Consolas" w:cs="Courier New"/>
+          <w:color w:val="24292E"/>
+          <w:sz w:val="20"/>
+          <w:szCs w:val="20"/>
+          <w:lang w:eastAsia="en-GB"/>
+        </w:rPr>
+        <w:tab/>
+      </w:r>
+      <w:r>
+        <w:rPr>
+          <w:rFonts w:ascii="Consolas" w:eastAsia="Times New Roman" w:hAnsi="Consolas" w:cs="Courier New"/>
+          <w:color w:val="24292E"/>
+          <w:sz w:val="20"/>
+          <w:szCs w:val="20"/>
+          <w:lang w:eastAsia="en-GB"/>
+        </w:rPr>
+        <w:tab/>
+      </w:r>
+      <w:r>
+        <w:rPr>
+          <w:rFonts w:ascii="Arial" w:hAnsi="Arial" w:cs="Arial"/>
+        </w:rPr>
+        <w:t>-   end of inner operations (for OpenVideo images)</w:t>
       </w:r>
     </w:p>
     <w:p>
@@ -2271,36 +2533,6 @@
           <w:rFonts w:ascii="Arial" w:hAnsi="Arial" w:cs="Arial"/>
         </w:rPr>
         <w:t xml:space="preserve"> or command line: BioImageOperation -help</w:t>
-      </w:r>
-    </w:p>
-    <w:p>
-      <w:pPr>
-        <w:pStyle w:val="ListParagraph"/>
-        <w:numPr>
-          <w:ilvl w:val="0"/>
-          <w:numId w:val="1"/>
-        </w:numPr>
-        <w:rPr>
-          <w:rFonts w:ascii="Arial" w:hAnsi="Arial" w:cs="Arial"/>
-        </w:rPr>
-      </w:pPr>
-      <w:r>
-        <w:rPr>
-          <w:rFonts w:ascii="Arial" w:hAnsi="Arial" w:cs="Arial"/>
-        </w:rPr>
-        <w:t xml:space="preserve">Script examples on </w:t>
-      </w:r>
-      <w:r>
-        <w:rPr>
-          <w:rFonts w:ascii="Arial" w:hAnsi="Arial" w:cs="Arial"/>
-        </w:rPr>
-        <w:t>GitHub</w:t>
-      </w:r>
-      <w:r>
-        <w:rPr>
-          <w:rFonts w:ascii="Arial" w:hAnsi="Arial" w:cs="Arial"/>
-        </w:rPr>
-        <w:t xml:space="preserve"> (see below)</w:t>
       </w:r>
     </w:p>
     <w:p>
@@ -2363,7 +2595,13 @@
         <w:rPr>
           <w:rFonts w:ascii="Arial" w:hAnsi="Arial" w:cs="Arial"/>
         </w:rPr>
-        <w:t xml:space="preserve"> and example scripts</w:t>
+        <w:t xml:space="preserve"> and script</w:t>
+      </w:r>
+      <w:r>
+        <w:rPr>
+          <w:rFonts w:ascii="Arial" w:hAnsi="Arial" w:cs="Arial"/>
+        </w:rPr>
+        <w:t xml:space="preserve"> examples</w:t>
       </w:r>
       <w:r>
         <w:rPr>
@@ -2402,7 +2640,7 @@
         <w:rPr>
           <w:rFonts w:ascii="Arial" w:hAnsi="Arial" w:cs="Arial"/>
         </w:rPr>
-        <w:t xml:space="preserve"> and basic script examples</w:t>
+        <w:t xml:space="preserve"> and version history</w:t>
       </w:r>
       <w:r>
         <w:rPr>
@@ -2466,11 +2704,6 @@
         <w:rPr>
           <w:rFonts w:ascii="Arial" w:hAnsi="Arial" w:cs="Arial"/>
         </w:rPr>
-      </w:r>
-      <w:r>
-        <w:rPr>
-          <w:rFonts w:ascii="Arial" w:hAnsi="Arial" w:cs="Arial"/>
-        </w:rPr>
         <w:fldChar w:fldCharType="separate"/>
       </w:r>
       <w:r>
@@ -2559,13 +2792,6 @@
           <w:t>github.com/cisco/openh264</w:t>
         </w:r>
       </w:hyperlink>
-    </w:p>
-    <w:p>
-      <w:pPr>
-        <w:rPr>
-          <w:rFonts w:ascii="Arial" w:hAnsi="Arial" w:cs="Arial"/>
-        </w:rPr>
-      </w:pPr>
     </w:p>
     <w:p>
       <w:pPr>
@@ -2596,7 +2822,7 @@
       <w:lvlText w:val=""/>
       <w:lvlJc w:val="left"/>
       <w:pPr>
-        <w:ind w:left="720" w:hanging="360"/>
+        <w:ind w:left="360" w:hanging="360"/>
       </w:pPr>
       <w:rPr>
         <w:rFonts w:ascii="Symbol" w:hAnsi="Symbol" w:hint="default"/>
@@ -2608,7 +2834,7 @@
       <w:lvlText w:val="o"/>
       <w:lvlJc w:val="left"/>
       <w:pPr>
-        <w:ind w:left="1440" w:hanging="360"/>
+        <w:ind w:left="1080" w:hanging="360"/>
       </w:pPr>
       <w:rPr>
         <w:rFonts w:ascii="Courier New" w:hAnsi="Courier New" w:cs="Courier New" w:hint="default"/>
@@ -2620,7 +2846,7 @@
       <w:lvlText w:val=""/>
       <w:lvlJc w:val="left"/>
       <w:pPr>
-        <w:ind w:left="2160" w:hanging="360"/>
+        <w:ind w:left="1800" w:hanging="360"/>
       </w:pPr>
       <w:rPr>
         <w:rFonts w:ascii="Wingdings" w:hAnsi="Wingdings" w:hint="default"/>
@@ -2632,7 +2858,7 @@
       <w:lvlText w:val=""/>
       <w:lvlJc w:val="left"/>
       <w:pPr>
-        <w:ind w:left="2880" w:hanging="360"/>
+        <w:ind w:left="2520" w:hanging="360"/>
       </w:pPr>
       <w:rPr>
         <w:rFonts w:ascii="Symbol" w:hAnsi="Symbol" w:hint="default"/>
@@ -2644,7 +2870,7 @@
       <w:lvlText w:val="o"/>
       <w:lvlJc w:val="left"/>
       <w:pPr>
-        <w:ind w:left="3600" w:hanging="360"/>
+        <w:ind w:left="3240" w:hanging="360"/>
       </w:pPr>
       <w:rPr>
         <w:rFonts w:ascii="Courier New" w:hAnsi="Courier New" w:cs="Courier New" w:hint="default"/>
@@ -2656,7 +2882,7 @@
       <w:lvlText w:val=""/>
       <w:lvlJc w:val="left"/>
       <w:pPr>
-        <w:ind w:left="4320" w:hanging="360"/>
+        <w:ind w:left="3960" w:hanging="360"/>
       </w:pPr>
       <w:rPr>
         <w:rFonts w:ascii="Wingdings" w:hAnsi="Wingdings" w:hint="default"/>
@@ -2668,7 +2894,7 @@
       <w:lvlText w:val=""/>
       <w:lvlJc w:val="left"/>
       <w:pPr>
-        <w:ind w:left="5040" w:hanging="360"/>
+        <w:ind w:left="4680" w:hanging="360"/>
       </w:pPr>
       <w:rPr>
         <w:rFonts w:ascii="Symbol" w:hAnsi="Symbol" w:hint="default"/>
@@ -2680,7 +2906,7 @@
       <w:lvlText w:val="o"/>
       <w:lvlJc w:val="left"/>
       <w:pPr>
-        <w:ind w:left="5760" w:hanging="360"/>
+        <w:ind w:left="5400" w:hanging="360"/>
       </w:pPr>
       <w:rPr>
         <w:rFonts w:ascii="Courier New" w:hAnsi="Courier New" w:cs="Courier New" w:hint="default"/>
@@ -2692,7 +2918,7 @@
       <w:lvlText w:val=""/>
       <w:lvlJc w:val="left"/>
       <w:pPr>
-        <w:ind w:left="6480" w:hanging="360"/>
+        <w:ind w:left="6120" w:hanging="360"/>
       </w:pPr>
       <w:rPr>
         <w:rFonts w:ascii="Wingdings" w:hAnsi="Wingdings" w:hint="default"/>
@@ -2700,6 +2926,92 @@
     </w:lvl>
   </w:abstractNum>
   <w:abstractNum w:abstractNumId="1" w15:restartNumberingAfterBreak="0">
+    <w:nsid w:val="275C35F8"/>
+    <w:multiLevelType w:val="hybridMultilevel"/>
+    <w:tmpl w:val="5DF639CE"/>
+    <w:lvl w:ilvl="0" w:tplc="0809000F">
+      <w:start w:val="1"/>
+      <w:numFmt w:val="decimal"/>
+      <w:lvlText w:val="%1."/>
+      <w:lvlJc w:val="left"/>
+      <w:pPr>
+        <w:ind w:left="720" w:hanging="360"/>
+      </w:pPr>
+    </w:lvl>
+    <w:lvl w:ilvl="1" w:tplc="08090019" w:tentative="1">
+      <w:start w:val="1"/>
+      <w:numFmt w:val="lowerLetter"/>
+      <w:lvlText w:val="%2."/>
+      <w:lvlJc w:val="left"/>
+      <w:pPr>
+        <w:ind w:left="1440" w:hanging="360"/>
+      </w:pPr>
+    </w:lvl>
+    <w:lvl w:ilvl="2" w:tplc="0809001B" w:tentative="1">
+      <w:start w:val="1"/>
+      <w:numFmt w:val="lowerRoman"/>
+      <w:lvlText w:val="%3."/>
+      <w:lvlJc w:val="right"/>
+      <w:pPr>
+        <w:ind w:left="2160" w:hanging="180"/>
+      </w:pPr>
+    </w:lvl>
+    <w:lvl w:ilvl="3" w:tplc="0809000F" w:tentative="1">
+      <w:start w:val="1"/>
+      <w:numFmt w:val="decimal"/>
+      <w:lvlText w:val="%4."/>
+      <w:lvlJc w:val="left"/>
+      <w:pPr>
+        <w:ind w:left="2880" w:hanging="360"/>
+      </w:pPr>
+    </w:lvl>
+    <w:lvl w:ilvl="4" w:tplc="08090019" w:tentative="1">
+      <w:start w:val="1"/>
+      <w:numFmt w:val="lowerLetter"/>
+      <w:lvlText w:val="%5."/>
+      <w:lvlJc w:val="left"/>
+      <w:pPr>
+        <w:ind w:left="3600" w:hanging="360"/>
+      </w:pPr>
+    </w:lvl>
+    <w:lvl w:ilvl="5" w:tplc="0809001B" w:tentative="1">
+      <w:start w:val="1"/>
+      <w:numFmt w:val="lowerRoman"/>
+      <w:lvlText w:val="%6."/>
+      <w:lvlJc w:val="right"/>
+      <w:pPr>
+        <w:ind w:left="4320" w:hanging="180"/>
+      </w:pPr>
+    </w:lvl>
+    <w:lvl w:ilvl="6" w:tplc="0809000F" w:tentative="1">
+      <w:start w:val="1"/>
+      <w:numFmt w:val="decimal"/>
+      <w:lvlText w:val="%7."/>
+      <w:lvlJc w:val="left"/>
+      <w:pPr>
+        <w:ind w:left="5040" w:hanging="360"/>
+      </w:pPr>
+    </w:lvl>
+    <w:lvl w:ilvl="7" w:tplc="08090019" w:tentative="1">
+      <w:start w:val="1"/>
+      <w:numFmt w:val="lowerLetter"/>
+      <w:lvlText w:val="%8."/>
+      <w:lvlJc w:val="left"/>
+      <w:pPr>
+        <w:ind w:left="5760" w:hanging="360"/>
+      </w:pPr>
+    </w:lvl>
+    <w:lvl w:ilvl="8" w:tplc="0809001B" w:tentative="1">
+      <w:start w:val="1"/>
+      <w:numFmt w:val="lowerRoman"/>
+      <w:lvlText w:val="%9."/>
+      <w:lvlJc w:val="right"/>
+      <w:pPr>
+        <w:ind w:left="6480" w:hanging="180"/>
+      </w:pPr>
+    </w:lvl>
+  </w:abstractNum>
+  <w:abstractNum w:abstractNumId="2" w15:restartNumberingAfterBreak="0">
     <w:nsid w:val="367D1816"/>
     <w:multiLevelType w:val="hybridMultilevel"/>
     <w:tmpl w:val="756086AA"/>
@@ -2709,7 +3021,7 @@
       <w:lvlText w:val=""/>
       <w:lvlJc w:val="left"/>
       <w:pPr>
-        <w:ind w:left="720" w:hanging="360"/>
+        <w:ind w:left="360" w:hanging="360"/>
       </w:pPr>
       <w:rPr>
         <w:rFonts w:ascii="Symbol" w:hAnsi="Symbol" w:hint="default"/>
@@ -2721,7 +3033,7 @@
       <w:lvlText w:val="o"/>
       <w:lvlJc w:val="left"/>
       <w:pPr>
-        <w:ind w:left="1440" w:hanging="360"/>
+        <w:ind w:left="1080" w:hanging="360"/>
       </w:pPr>
       <w:rPr>
         <w:rFonts w:ascii="Courier New" w:hAnsi="Courier New" w:cs="Courier New" w:hint="default"/>
@@ -2733,7 +3045,7 @@
       <w:lvlText w:val=""/>
       <w:lvlJc w:val="left"/>
       <w:pPr>
-        <w:ind w:left="2160" w:hanging="360"/>
+        <w:ind w:left="1800" w:hanging="360"/>
       </w:pPr>
       <w:rPr>
         <w:rFonts w:ascii="Wingdings" w:hAnsi="Wingdings" w:hint="default"/>
@@ -2745,7 +3057,7 @@
       <w:lvlText w:val=""/>
       <w:lvlJc w:val="left"/>
       <w:pPr>
-        <w:ind w:left="2880" w:hanging="360"/>
+        <w:ind w:left="2520" w:hanging="360"/>
       </w:pPr>
       <w:rPr>
         <w:rFonts w:ascii="Symbol" w:hAnsi="Symbol" w:hint="default"/>
@@ -2757,7 +3069,7 @@
       <w:lvlText w:val="o"/>
       <w:lvlJc w:val="left"/>
       <w:pPr>
-        <w:ind w:left="3600" w:hanging="360"/>
+        <w:ind w:left="3240" w:hanging="360"/>
       </w:pPr>
       <w:rPr>
         <w:rFonts w:ascii="Courier New" w:hAnsi="Courier New" w:cs="Courier New" w:hint="default"/>
@@ -2769,7 +3081,7 @@
       <w:lvlText w:val=""/>
       <w:lvlJc w:val="left"/>
       <w:pPr>
-        <w:ind w:left="4320" w:hanging="360"/>
+        <w:ind w:left="3960" w:hanging="360"/>
       </w:pPr>
       <w:rPr>
         <w:rFonts w:ascii="Wingdings" w:hAnsi="Wingdings" w:hint="default"/>
@@ -2781,7 +3093,7 @@
       <w:lvlText w:val=""/>
       <w:lvlJc w:val="left"/>
       <w:pPr>
-        <w:ind w:left="5040" w:hanging="360"/>
+        <w:ind w:left="4680" w:hanging="360"/>
       </w:pPr>
       <w:rPr>
         <w:rFonts w:ascii="Symbol" w:hAnsi="Symbol" w:hint="default"/>
@@ -2793,7 +3105,7 @@
       <w:lvlText w:val="o"/>
       <w:lvlJc w:val="left"/>
       <w:pPr>
-        <w:ind w:left="5760" w:hanging="360"/>
+        <w:ind w:left="5400" w:hanging="360"/>
       </w:pPr>
       <w:rPr>
         <w:rFonts w:ascii="Courier New" w:hAnsi="Courier New" w:cs="Courier New" w:hint="default"/>
@@ -2805,14 +3117,14 @@
       <w:lvlText w:val=""/>
       <w:lvlJc w:val="left"/>
       <w:pPr>
-        <w:ind w:left="6480" w:hanging="360"/>
+        <w:ind w:left="6120" w:hanging="360"/>
       </w:pPr>
       <w:rPr>
         <w:rFonts w:ascii="Wingdings" w:hAnsi="Wingdings" w:hint="default"/>
       </w:rPr>
     </w:lvl>
   </w:abstractNum>
-  <w:abstractNum w:abstractNumId="2" w15:restartNumberingAfterBreak="0">
+  <w:abstractNum w:abstractNumId="3" w15:restartNumberingAfterBreak="0">
     <w:nsid w:val="38C51DBC"/>
     <w:multiLevelType w:val="hybridMultilevel"/>
     <w:tmpl w:val="BEE4CBD0"/>
@@ -2822,7 +3134,7 @@
       <w:lvlText w:val=""/>
       <w:lvlJc w:val="left"/>
       <w:pPr>
-        <w:ind w:left="720" w:hanging="360"/>
+        <w:ind w:left="360" w:hanging="360"/>
       </w:pPr>
       <w:rPr>
         <w:rFonts w:ascii="Symbol" w:hAnsi="Symbol" w:hint="default"/>
@@ -2834,7 +3146,7 @@
       <w:lvlText w:val="o"/>
       <w:lvlJc w:val="left"/>
       <w:pPr>
-        <w:ind w:left="1440" w:hanging="360"/>
+        <w:ind w:left="1080" w:hanging="360"/>
       </w:pPr>
       <w:rPr>
         <w:rFonts w:ascii="Courier New" w:hAnsi="Courier New" w:cs="Courier New" w:hint="default"/>
@@ -2846,7 +3158,7 @@
       <w:lvlText w:val=""/>
       <w:lvlJc w:val="left"/>
       <w:pPr>
-        <w:ind w:left="2160" w:hanging="360"/>
+        <w:ind w:left="1800" w:hanging="360"/>
       </w:pPr>
       <w:rPr>
         <w:rFonts w:ascii="Wingdings" w:hAnsi="Wingdings" w:hint="default"/>
@@ -2858,7 +3170,7 @@
       <w:lvlText w:val=""/>
       <w:lvlJc w:val="left"/>
       <w:pPr>
-        <w:ind w:left="2880" w:hanging="360"/>
+        <w:ind w:left="2520" w:hanging="360"/>
       </w:pPr>
       <w:rPr>
         <w:rFonts w:ascii="Symbol" w:hAnsi="Symbol" w:hint="default"/>
@@ -2870,7 +3182,7 @@
       <w:lvlText w:val="o"/>
       <w:lvlJc w:val="left"/>
       <w:pPr>
-        <w:ind w:left="3600" w:hanging="360"/>
+        <w:ind w:left="3240" w:hanging="360"/>
       </w:pPr>
       <w:rPr>
         <w:rFonts w:ascii="Courier New" w:hAnsi="Courier New" w:cs="Courier New" w:hint="default"/>
@@ -2882,7 +3194,7 @@
       <w:lvlText w:val=""/>
       <w:lvlJc w:val="left"/>
       <w:pPr>
-        <w:ind w:left="4320" w:hanging="360"/>
+        <w:ind w:left="3960" w:hanging="360"/>
       </w:pPr>
       <w:rPr>
         <w:rFonts w:ascii="Wingdings" w:hAnsi="Wingdings" w:hint="default"/>
@@ -2894,7 +3206,7 @@
       <w:lvlText w:val=""/>
       <w:lvlJc w:val="left"/>
       <w:pPr>
-        <w:ind w:left="5040" w:hanging="360"/>
+        <w:ind w:left="4680" w:hanging="360"/>
       </w:pPr>
       <w:rPr>
         <w:rFonts w:ascii="Symbol" w:hAnsi="Symbol" w:hint="default"/>
@@ -2906,7 +3218,7 @@
       <w:lvlText w:val="o"/>
       <w:lvlJc w:val="left"/>
       <w:pPr>
-        <w:ind w:left="5760" w:hanging="360"/>
+        <w:ind w:left="5400" w:hanging="360"/>
       </w:pPr>
       <w:rPr>
         <w:rFonts w:ascii="Courier New" w:hAnsi="Courier New" w:cs="Courier New" w:hint="default"/>
@@ -2918,14 +3230,14 @@
       <w:lvlText w:val=""/>
       <w:lvlJc w:val="left"/>
       <w:pPr>
-        <w:ind w:left="6480" w:hanging="360"/>
+        <w:ind w:left="6120" w:hanging="360"/>
       </w:pPr>
       <w:rPr>
         <w:rFonts w:ascii="Wingdings" w:hAnsi="Wingdings" w:hint="default"/>
       </w:rPr>
     </w:lvl>
   </w:abstractNum>
-  <w:abstractNum w:abstractNumId="3" w15:restartNumberingAfterBreak="0">
+  <w:abstractNum w:abstractNumId="4" w15:restartNumberingAfterBreak="0">
     <w:nsid w:val="78CD123C"/>
     <w:multiLevelType w:val="hybridMultilevel"/>
     <w:tmpl w:val="8AB49A26"/>
@@ -2935,7 +3247,7 @@
       <w:lvlText w:val=""/>
       <w:lvlJc w:val="left"/>
       <w:pPr>
-        <w:ind w:left="720" w:hanging="360"/>
+        <w:ind w:left="360" w:hanging="360"/>
       </w:pPr>
       <w:rPr>
         <w:rFonts w:ascii="Symbol" w:hAnsi="Symbol" w:hint="default"/>
@@ -2947,7 +3259,7 @@
       <w:lvlText w:val="o"/>
       <w:lvlJc w:val="left"/>
       <w:pPr>
-        <w:ind w:left="1440" w:hanging="360"/>
+        <w:ind w:left="1080" w:hanging="360"/>
       </w:pPr>
       <w:rPr>
         <w:rFonts w:ascii="Courier New" w:hAnsi="Courier New" w:cs="Courier New" w:hint="default"/>
@@ -2959,7 +3271,7 @@
       <w:lvlText w:val=""/>
       <w:lvlJc w:val="left"/>
       <w:pPr>
-        <w:ind w:left="2160" w:hanging="360"/>
+        <w:ind w:left="1800" w:hanging="360"/>
       </w:pPr>
       <w:rPr>
         <w:rFonts w:ascii="Wingdings" w:hAnsi="Wingdings" w:hint="default"/>
@@ -2971,7 +3283,7 @@
       <w:lvlText w:val=""/>
       <w:lvlJc w:val="left"/>
       <w:pPr>
-        <w:ind w:left="2880" w:hanging="360"/>
+        <w:ind w:left="2520" w:hanging="360"/>
       </w:pPr>
       <w:rPr>
         <w:rFonts w:ascii="Symbol" w:hAnsi="Symbol" w:hint="default"/>
@@ -2983,7 +3295,7 @@
       <w:lvlText w:val="o"/>
       <w:lvlJc w:val="left"/>
       <w:pPr>
-        <w:ind w:left="3600" w:hanging="360"/>
+        <w:ind w:left="3240" w:hanging="360"/>
       </w:pPr>
       <w:rPr>
         <w:rFonts w:ascii="Courier New" w:hAnsi="Courier New" w:cs="Courier New" w:hint="default"/>
@@ -2995,7 +3307,7 @@
       <w:lvlText w:val=""/>
       <w:lvlJc w:val="left"/>
       <w:pPr>
-        <w:ind w:left="4320" w:hanging="360"/>
+        <w:ind w:left="3960" w:hanging="360"/>
       </w:pPr>
       <w:rPr>
         <w:rFonts w:ascii="Wingdings" w:hAnsi="Wingdings" w:hint="default"/>
@@ -3007,7 +3319,7 @@
       <w:lvlText w:val=""/>
       <w:lvlJc w:val="left"/>
       <w:pPr>
-        <w:ind w:left="5040" w:hanging="360"/>
+        <w:ind w:left="4680" w:hanging="360"/>
       </w:pPr>
       <w:rPr>
         <w:rFonts w:ascii="Symbol" w:hAnsi="Symbol" w:hint="default"/>
@@ -3019,7 +3331,7 @@
       <w:lvlText w:val="o"/>
       <w:lvlJc w:val="left"/>
       <w:pPr>
-        <w:ind w:left="5760" w:hanging="360"/>
+        <w:ind w:left="5400" w:hanging="360"/>
       </w:pPr>
       <w:rPr>
         <w:rFonts w:ascii="Courier New" w:hAnsi="Courier New" w:cs="Courier New" w:hint="default"/>
@@ -3031,24 +3343,119 @@
       <w:lvlText w:val=""/>
       <w:lvlJc w:val="left"/>
       <w:pPr>
-        <w:ind w:left="6480" w:hanging="360"/>
+        <w:ind w:left="6120" w:hanging="360"/>
       </w:pPr>
       <w:rPr>
         <w:rFonts w:ascii="Wingdings" w:hAnsi="Wingdings" w:hint="default"/>
       </w:rPr>
     </w:lvl>
   </w:abstractNum>
+  <w:abstractNum w:abstractNumId="5" w15:restartNumberingAfterBreak="0">
+    <w:nsid w:val="7CAF1AAF"/>
+    <w:multiLevelType w:val="hybridMultilevel"/>
+    <w:tmpl w:val="3DF8AEAE"/>
+    <w:lvl w:ilvl="0" w:tplc="0809000F">
+      <w:start w:val="1"/>
+      <w:numFmt w:val="decimal"/>
+      <w:lvlText w:val="%1."/>
+      <w:lvlJc w:val="left"/>
+      <w:pPr>
+        <w:ind w:left="360" w:hanging="360"/>
+      </w:pPr>
+      <w:rPr>
+        <w:rFonts w:hint="default"/>
+      </w:rPr>
+    </w:lvl>
+    <w:lvl w:ilvl="1" w:tplc="08090019" w:tentative="1">
+      <w:start w:val="1"/>
+      <w:numFmt w:val="lowerLetter"/>
+      <w:lvlText w:val="%2."/>
+      <w:lvlJc w:val="left"/>
+      <w:pPr>
+        <w:ind w:left="1080" w:hanging="360"/>
+      </w:pPr>
+    </w:lvl>
+    <w:lvl w:ilvl="2" w:tplc="0809001B" w:tentative="1">
+      <w:start w:val="1"/>
+      <w:numFmt w:val="lowerRoman"/>
+      <w:lvlText w:val="%3."/>
+      <w:lvlJc w:val="right"/>
+      <w:pPr>
+        <w:ind w:left="1800" w:hanging="180"/>
+      </w:pPr>
+    </w:lvl>
+    <w:lvl w:ilvl="3" w:tplc="0809000F" w:tentative="1">
+      <w:start w:val="1"/>
+      <w:numFmt w:val="decimal"/>
+      <w:lvlText w:val="%4."/>
+      <w:lvlJc w:val="left"/>
+      <w:pPr>
+        <w:ind w:left="2520" w:hanging="360"/>
+      </w:pPr>
+    </w:lvl>
+    <w:lvl w:ilvl="4" w:tplc="08090019" w:tentative="1">
+      <w:start w:val="1"/>
+      <w:numFmt w:val="lowerLetter"/>
+      <w:lvlText w:val="%5."/>
+      <w:lvlJc w:val="left"/>
+      <w:pPr>
+        <w:ind w:left="3240" w:hanging="360"/>
+      </w:pPr>
+    </w:lvl>
+    <w:lvl w:ilvl="5" w:tplc="0809001B" w:tentative="1">
+      <w:start w:val="1"/>
+      <w:numFmt w:val="lowerRoman"/>
+      <w:lvlText w:val="%6."/>
+      <w:lvlJc w:val="right"/>
+      <w:pPr>
+        <w:ind w:left="3960" w:hanging="180"/>
+      </w:pPr>
+    </w:lvl>
+    <w:lvl w:ilvl="6" w:tplc="0809000F" w:tentative="1">
+      <w:start w:val="1"/>
+      <w:numFmt w:val="decimal"/>
+      <w:lvlText w:val="%7."/>
+      <w:lvlJc w:val="left"/>
+      <w:pPr>
+        <w:ind w:left="4680" w:hanging="360"/>
+      </w:pPr>
+    </w:lvl>
+    <w:lvl w:ilvl="7" w:tplc="08090019" w:tentative="1">
+      <w:start w:val="1"/>
+      <w:numFmt w:val="lowerLetter"/>
+      <w:lvlText w:val="%8."/>
+      <w:lvlJc w:val="left"/>
+      <w:pPr>
+        <w:ind w:left="5400" w:hanging="360"/>
+      </w:pPr>
+    </w:lvl>
+    <w:lvl w:ilvl="8" w:tplc="0809001B" w:tentative="1">
+      <w:start w:val="1"/>
+      <w:numFmt w:val="lowerRoman"/>
+      <w:lvlText w:val="%9."/>
+      <w:lvlJc w:val="right"/>
+      <w:pPr>
+        <w:ind w:left="6120" w:hanging="180"/>
+      </w:pPr>
+    </w:lvl>
+  </w:abstractNum>
   <w:num w:numId="1">
+    <w:abstractNumId w:val="4"/>
+  </w:num>
+  <w:num w:numId="2">
     <w:abstractNumId w:val="3"/>
   </w:num>
-  <w:num w:numId="2">
+  <w:num w:numId="3">
     <w:abstractNumId w:val="2"/>
-  </w:num>
-  <w:num w:numId="3">
-    <w:abstractNumId w:val="1"/>
   </w:num>
   <w:num w:numId="4">
     <w:abstractNumId w:val="0"/>
+  </w:num>
+  <w:num w:numId="5">
+    <w:abstractNumId w:val="1"/>
+  </w:num>
+  <w:num w:numId="6">
+    <w:abstractNumId w:val="5"/>
   </w:num>
 </w:numbering>
 </file>
@@ -3176,6 +3583,7 @@
     <w:lsdException w:name="HTML Sample" w:semiHidden="1" w:unhideWhenUsed="1"/>
     <w:lsdException w:name="HTML Typewriter" w:semiHidden="1" w:unhideWhenUsed="1"/>
     <w:lsdException w:name="HTML Variable" w:semiHidden="1" w:unhideWhenUsed="1"/>
+    <w:lsdException w:name="Normal Table" w:semiHidden="1" w:unhideWhenUsed="1"/>
     <w:lsdException w:name="annotation subject" w:semiHidden="1" w:unhideWhenUsed="1"/>
     <w:lsdException w:name="No List" w:semiHidden="1" w:unhideWhenUsed="1"/>
     <w:lsdException w:name="Outline List 1" w:semiHidden="1" w:unhideWhenUsed="1"/>
@@ -3222,8 +3630,10 @@
     <w:lsdException w:name="Table Subtle 2" w:semiHidden="1" w:unhideWhenUsed="1"/>
     <w:lsdException w:name="Table Web 1" w:semiHidden="1" w:unhideWhenUsed="1"/>
     <w:lsdException w:name="Table Web 2" w:semiHidden="1" w:unhideWhenUsed="1"/>
+    <w:lsdException w:name="Table Web 3" w:semiHidden="1" w:unhideWhenUsed="1"/>
     <w:lsdException w:name="Balloon Text" w:semiHidden="1" w:unhideWhenUsed="1"/>
     <w:lsdException w:name="Table Grid" w:uiPriority="39"/>
+    <w:lsdException w:name="Table Theme" w:semiHidden="1" w:unhideWhenUsed="1"/>
     <w:lsdException w:name="Placeholder Text" w:semiHidden="1"/>
     <w:lsdException w:name="No Spacing" w:uiPriority="1" w:qFormat="1"/>
     <w:lsdException w:name="Light Shading" w:uiPriority="60"/>
@@ -3514,7 +3924,6 @@
     <w:name w:val="Normal (Web)"/>
     <w:basedOn w:val="Normal"/>
     <w:uiPriority w:val="99"/>
-    <w:semiHidden/>
     <w:unhideWhenUsed/>
     <w:rsid w:val="001A0951"/>
     <w:pPr>
@@ -3526,6 +3935,81 @@
       <w:szCs w:val="24"/>
       <w:lang w:eastAsia="en-GB"/>
     </w:rPr>
+  </w:style>
+  <w:style w:type="paragraph" w:styleId="HTMLPreformatted">
+    <w:name w:val="HTML Preformatted"/>
+    <w:basedOn w:val="Normal"/>
+    <w:link w:val="HTMLPreformattedChar"/>
+    <w:uiPriority w:val="99"/>
+    <w:semiHidden/>
+    <w:unhideWhenUsed/>
+    <w:rsid w:val="00837EC5"/>
+    <w:pPr>
+      <w:tabs>
+        <w:tab w:val="left" w:pos="916"/>
+        <w:tab w:val="left" w:pos="1832"/>
+        <w:tab w:val="left" w:pos="2748"/>
+        <w:tab w:val="left" w:pos="3664"/>
+        <w:tab w:val="left" w:pos="4580"/>
+        <w:tab w:val="left" w:pos="5496"/>
+        <w:tab w:val="left" w:pos="6412"/>
+        <w:tab w:val="left" w:pos="7328"/>
+        <w:tab w:val="left" w:pos="8244"/>
+        <w:tab w:val="left" w:pos="9160"/>
+        <w:tab w:val="left" w:pos="10076"/>
+        <w:tab w:val="left" w:pos="10992"/>
+        <w:tab w:val="left" w:pos="11908"/>
+        <w:tab w:val="left" w:pos="12824"/>
+        <w:tab w:val="left" w:pos="13740"/>
+        <w:tab w:val="left" w:pos="14656"/>
+      </w:tabs>
+      <w:spacing w:after="0" w:line="240" w:lineRule="auto"/>
+    </w:pPr>
+    <w:rPr>
+      <w:rFonts w:ascii="Courier New" w:eastAsia="Times New Roman" w:hAnsi="Courier New" w:cs="Courier New"/>
+      <w:sz w:val="20"/>
+      <w:szCs w:val="20"/>
+      <w:lang w:eastAsia="en-GB"/>
+    </w:rPr>
+  </w:style>
+  <w:style w:type="character" w:customStyle="1" w:styleId="HTMLPreformattedChar">
+    <w:name w:val="HTML Preformatted Char"/>
+    <w:basedOn w:val="DefaultParagraphFont"/>
+    <w:link w:val="HTMLPreformatted"/>
+    <w:uiPriority w:val="99"/>
+    <w:semiHidden/>
+    <w:rsid w:val="00837EC5"/>
+    <w:rPr>
+      <w:rFonts w:ascii="Courier New" w:eastAsia="Times New Roman" w:hAnsi="Courier New" w:cs="Courier New"/>
+      <w:sz w:val="20"/>
+      <w:szCs w:val="20"/>
+      <w:lang w:eastAsia="en-GB"/>
+    </w:rPr>
+  </w:style>
+  <w:style w:type="character" w:customStyle="1" w:styleId="pl-v">
+    <w:name w:val="pl-v"/>
+    <w:basedOn w:val="DefaultParagraphFont"/>
+    <w:rsid w:val="00837EC5"/>
+  </w:style>
+  <w:style w:type="character" w:customStyle="1" w:styleId="pl-kos">
+    <w:name w:val="pl-kos"/>
+    <w:basedOn w:val="DefaultParagraphFont"/>
+    <w:rsid w:val="00837EC5"/>
+  </w:style>
+  <w:style w:type="character" w:customStyle="1" w:styleId="pl-s">
+    <w:name w:val="pl-s"/>
+    <w:basedOn w:val="DefaultParagraphFont"/>
+    <w:rsid w:val="00837EC5"/>
+  </w:style>
+  <w:style w:type="character" w:customStyle="1" w:styleId="pl-c1">
+    <w:name w:val="pl-c1"/>
+    <w:basedOn w:val="DefaultParagraphFont"/>
+    <w:rsid w:val="00837EC5"/>
+  </w:style>
+  <w:style w:type="character" w:customStyle="1" w:styleId="pl-s1">
+    <w:name w:val="pl-s1"/>
+    <w:basedOn w:val="DefaultParagraphFont"/>
+    <w:rsid w:val="00837EC5"/>
   </w:style>
 </w:styles>
 </file>

</xml_diff>